<commit_message>
Comments added in coding conventions document
</commit_message>
<xml_diff>
--- a/Risk/docs/CodingCoventions.docx
+++ b/Risk/docs/CodingCoventions.docx
@@ -231,8 +231,18 @@
           <w:sz w:val="40"/>
           <w:szCs w:val="40"/>
         </w:rPr>
-        <w:t>Concordia University - Winter</w:t>
-      </w:r>
+        <w:t xml:space="preserve">Concordia University - </w:t>
+      </w:r>
+      <w:proofErr w:type="gramStart"/>
+      <w:r>
+        <w:rPr>
+          <w:b/>
+          <w:sz w:val="40"/>
+          <w:szCs w:val="40"/>
+        </w:rPr>
+        <w:t>Winter</w:t>
+      </w:r>
+      <w:proofErr w:type="gramEnd"/>
       <w:r>
         <w:rPr>
           <w:b/>
@@ -535,7 +545,6 @@
           <w:sz w:val="36"/>
           <w:szCs w:val="36"/>
         </w:rPr>
-        <w:lastRenderedPageBreak/>
         <w:t xml:space="preserve">                            </w:t>
       </w:r>
       <w:r>
@@ -568,6 +577,7 @@
           <w:tab w:val="left" w:pos="320"/>
         </w:tabs>
         <w:ind w:hanging="219"/>
+        <w:jc w:val="both"/>
       </w:pPr>
       <w:r>
         <w:t>Code Layout</w:t>
@@ -580,6 +590,7 @@
           <w:tab w:val="left" w:pos="320"/>
         </w:tabs>
         <w:ind w:firstLine="0"/>
+        <w:jc w:val="both"/>
       </w:pPr>
     </w:p>
     <w:p>
@@ -590,6 +601,7 @@
         <w:spacing w:after="160" w:line="259" w:lineRule="auto"/>
         <w:ind w:left="360"/>
         <w:contextualSpacing/>
+        <w:jc w:val="both"/>
       </w:pPr>
       <w:r>
         <w:rPr>
@@ -619,6 +631,7 @@
         <w:autoSpaceDN/>
         <w:spacing w:after="160" w:line="259" w:lineRule="auto"/>
         <w:contextualSpacing/>
+        <w:jc w:val="both"/>
       </w:pPr>
       <w:r>
         <w:t>Tab with four spaces is used for indentation.</w:t>
@@ -636,6 +649,7 @@
         <w:autoSpaceDN/>
         <w:spacing w:after="160" w:line="259" w:lineRule="auto"/>
         <w:contextualSpacing/>
+        <w:jc w:val="both"/>
         <w:rPr>
           <w:lang w:val="en-IN"/>
         </w:rPr>
@@ -725,6 +739,7 @@
       <w:pPr>
         <w:pStyle w:val="ListParagraph"/>
         <w:ind w:left="1440"/>
+        <w:jc w:val="both"/>
       </w:pPr>
     </w:p>
     <w:p>
@@ -735,6 +750,7 @@
         <w:spacing w:after="160" w:line="259" w:lineRule="auto"/>
         <w:ind w:left="360"/>
         <w:contextualSpacing/>
+        <w:jc w:val="both"/>
       </w:pPr>
       <w:r>
         <w:rPr>
@@ -764,6 +780,7 @@
         <w:autoSpaceDN/>
         <w:spacing w:after="160" w:line="259" w:lineRule="auto"/>
         <w:contextualSpacing/>
+        <w:jc w:val="both"/>
       </w:pPr>
       <w:r>
         <w:t xml:space="preserve">One blank line is used in the following circumstances: </w:t>
@@ -772,6 +789,7 @@
     <w:p>
       <w:pPr>
         <w:pStyle w:val="ListParagraph"/>
+        <w:jc w:val="both"/>
       </w:pPr>
       <w:r>
         <w:tab/>
@@ -781,6 +799,7 @@
     <w:p>
       <w:pPr>
         <w:pStyle w:val="ListParagraph"/>
+        <w:jc w:val="both"/>
       </w:pPr>
       <w:r>
         <w:rPr>
@@ -800,6 +819,7 @@
       <w:pPr>
         <w:pStyle w:val="ListParagraph"/>
         <w:ind w:left="1440"/>
+        <w:jc w:val="both"/>
         <w:rPr>
           <w:lang w:val="en-IN"/>
         </w:rPr>
@@ -821,6 +841,7 @@
       <w:pPr>
         <w:pStyle w:val="ListParagraph"/>
         <w:ind w:left="1440"/>
+        <w:jc w:val="both"/>
       </w:pPr>
       <w:r>
         <w:rPr>
@@ -839,6 +860,7 @@
       <w:pPr>
         <w:pStyle w:val="ListParagraph"/>
         <w:ind w:left="1440"/>
+        <w:jc w:val="both"/>
       </w:pPr>
     </w:p>
     <w:p>
@@ -849,6 +871,7 @@
         <w:spacing w:after="160" w:line="259" w:lineRule="auto"/>
         <w:ind w:left="360"/>
         <w:contextualSpacing/>
+        <w:jc w:val="both"/>
       </w:pPr>
       <w:r>
         <w:rPr>
@@ -878,6 +901,7 @@
         <w:autoSpaceDN/>
         <w:spacing w:after="160" w:line="259" w:lineRule="auto"/>
         <w:contextualSpacing/>
+        <w:jc w:val="both"/>
       </w:pPr>
       <w:r>
         <w:t xml:space="preserve">A keyword followed by a parenthesis should be separated by a space. </w:t>
@@ -887,6 +911,7 @@
       <w:pPr>
         <w:pStyle w:val="ListParagraph"/>
         <w:ind w:left="1440"/>
+        <w:jc w:val="both"/>
       </w:pPr>
       <w:r>
         <w:t>Ex:</w:t>
@@ -896,15 +921,22 @@
       <w:pPr>
         <w:pStyle w:val="ListParagraph"/>
         <w:ind w:left="1440"/>
-      </w:pPr>
-      <w:r>
-        <w:t xml:space="preserve">while (true) { </w:t>
+        <w:jc w:val="both"/>
+      </w:pPr>
+      <w:proofErr w:type="gramStart"/>
+      <w:r>
+        <w:t>while</w:t>
+      </w:r>
+      <w:proofErr w:type="gramEnd"/>
+      <w:r>
+        <w:t xml:space="preserve"> (true) { </w:t>
       </w:r>
     </w:p>
     <w:p>
       <w:pPr>
         <w:pStyle w:val="ListParagraph"/>
         <w:ind w:left="1440"/>
+        <w:jc w:val="both"/>
       </w:pPr>
       <w:r>
         <w:t xml:space="preserve">.. </w:t>
@@ -914,6 +946,7 @@
       <w:pPr>
         <w:pStyle w:val="ListParagraph"/>
         <w:ind w:left="1440"/>
+        <w:jc w:val="both"/>
       </w:pPr>
       <w:r>
         <w:t>}</w:t>
@@ -923,15 +956,17 @@
       <w:pPr>
         <w:pStyle w:val="ListParagraph"/>
         <w:ind w:left="1440"/>
-      </w:pPr>
-      <w:r>
-        <w:t xml:space="preserve">The expressions in a for statement should be separated by blank spaces. </w:t>
+        <w:jc w:val="both"/>
+      </w:pPr>
+      <w:r>
+        <w:t xml:space="preserve">The expressions in for statement should be separated by blank spaces. </w:t>
       </w:r>
     </w:p>
     <w:p>
       <w:pPr>
         <w:pStyle w:val="ListParagraph"/>
         <w:ind w:left="1440"/>
+        <w:jc w:val="both"/>
       </w:pPr>
       <w:r>
         <w:t>Ex: for (expr1; expr2; expr3)</w:t>
@@ -941,6 +976,7 @@
       <w:pPr>
         <w:pStyle w:val="ListParagraph"/>
         <w:ind w:left="1440"/>
+        <w:jc w:val="both"/>
       </w:pPr>
     </w:p>
     <w:p>
@@ -949,6 +985,7 @@
         <w:adjustRightInd w:val="0"/>
         <w:ind w:left="360"/>
         <w:contextualSpacing/>
+        <w:jc w:val="both"/>
         <w:rPr>
           <w:sz w:val="20"/>
           <w:szCs w:val="20"/>
@@ -987,6 +1024,7 @@
         </w:numPr>
         <w:adjustRightInd w:val="0"/>
         <w:contextualSpacing/>
+        <w:jc w:val="both"/>
         <w:rPr>
           <w:sz w:val="20"/>
           <w:szCs w:val="20"/>
@@ -1003,6 +1041,7 @@
     <w:p>
       <w:pPr>
         <w:adjustRightInd w:val="0"/>
+        <w:jc w:val="both"/>
         <w:rPr>
           <w:rFonts w:ascii="Courier" w:hAnsi="Courier" w:cs="Courier"/>
           <w:sz w:val="18"/>
@@ -1030,6 +1069,7 @@
     <w:p>
       <w:pPr>
         <w:adjustRightInd w:val="0"/>
+        <w:jc w:val="both"/>
         <w:rPr>
           <w:rFonts w:ascii="Courier" w:hAnsi="Courier" w:cs="Courier"/>
           <w:i/>
@@ -1053,8 +1093,9 @@
           <w:szCs w:val="18"/>
         </w:rPr>
         <w:tab/>
-        <w:t xml:space="preserve">* </w:t>
-      </w:r>
+        <w:t>* &lt;h2&gt;</w:t>
+      </w:r>
+      <w:proofErr w:type="spellStart"/>
       <w:r>
         <w:rPr>
           <w:rFonts w:ascii="Courier" w:hAnsi="Courier" w:cs="Courier"/>
@@ -1065,37 +1106,8 @@
         </w:rPr>
         <w:t>Classname</w:t>
       </w:r>
-    </w:p>
-    <w:p>
-      <w:pPr>
-        <w:adjustRightInd w:val="0"/>
-        <w:rPr>
-          <w:rFonts w:ascii="Courier" w:hAnsi="Courier" w:cs="Courier"/>
-          <w:sz w:val="18"/>
-          <w:szCs w:val="18"/>
-        </w:rPr>
-      </w:pPr>
-      <w:r>
-        <w:rPr>
-          <w:rFonts w:ascii="Courier" w:hAnsi="Courier" w:cs="Courier"/>
-          <w:sz w:val="18"/>
-          <w:szCs w:val="18"/>
-        </w:rPr>
-        <w:tab/>
-      </w:r>
-      <w:r>
-        <w:rPr>
-          <w:rFonts w:ascii="Courier" w:hAnsi="Courier" w:cs="Courier"/>
-          <w:sz w:val="18"/>
-          <w:szCs w:val="18"/>
-        </w:rPr>
-        <w:tab/>
-        <w:t>*</w:t>
-      </w:r>
-    </w:p>
-    <w:p>
-      <w:pPr>
-        <w:adjustRightInd w:val="0"/>
+      <w:proofErr w:type="spellEnd"/>
+      <w:r>
         <w:rPr>
           <w:rFonts w:ascii="Courier" w:hAnsi="Courier" w:cs="Courier"/>
           <w:i/>
@@ -1103,15 +1115,19 @@
           <w:sz w:val="18"/>
           <w:szCs w:val="18"/>
         </w:rPr>
-      </w:pPr>
-      <w:r>
+        <w:t>&lt;/h2&gt;</w:t>
+      </w:r>
+    </w:p>
+    <w:p>
+      <w:pPr>
+        <w:adjustRightInd w:val="0"/>
+        <w:jc w:val="both"/>
         <w:rPr>
           <w:rFonts w:ascii="Courier" w:hAnsi="Courier" w:cs="Courier"/>
           <w:sz w:val="18"/>
           <w:szCs w:val="18"/>
         </w:rPr>
-        <w:tab/>
-      </w:r>
+      </w:pPr>
       <w:r>
         <w:rPr>
           <w:rFonts w:ascii="Courier" w:hAnsi="Courier" w:cs="Courier"/>
@@ -1119,9 +1135,58 @@
           <w:szCs w:val="18"/>
         </w:rPr>
         <w:tab/>
+      </w:r>
+      <w:r>
+        <w:rPr>
+          <w:rFonts w:ascii="Courier" w:hAnsi="Courier" w:cs="Courier"/>
+          <w:sz w:val="18"/>
+          <w:szCs w:val="18"/>
+        </w:rPr>
+        <w:tab/>
         <w:t xml:space="preserve">* </w:t>
       </w:r>
-      <w:r>
+      <w:proofErr w:type="gramStart"/>
+      <w:r>
+        <w:rPr>
+          <w:rFonts w:ascii="Courier" w:hAnsi="Courier" w:cs="Courier"/>
+          <w:sz w:val="18"/>
+          <w:szCs w:val="18"/>
+        </w:rPr>
+        <w:t>class</w:t>
+      </w:r>
+      <w:proofErr w:type="gramEnd"/>
+      <w:r>
+        <w:rPr>
+          <w:rFonts w:ascii="Courier" w:hAnsi="Courier" w:cs="Courier"/>
+          <w:sz w:val="18"/>
+          <w:szCs w:val="18"/>
+        </w:rPr>
+        <w:t xml:space="preserve"> description</w:t>
+      </w:r>
+    </w:p>
+    <w:p>
+      <w:pPr>
+        <w:adjustRightInd w:val="0"/>
+        <w:jc w:val="both"/>
+        <w:rPr>
+          <w:rFonts w:ascii="Courier" w:hAnsi="Courier" w:cs="Courier"/>
+          <w:sz w:val="18"/>
+          <w:szCs w:val="18"/>
+        </w:rPr>
+      </w:pPr>
+      <w:r>
+        <w:rPr>
+          <w:rFonts w:ascii="Courier" w:hAnsi="Courier" w:cs="Courier"/>
+          <w:sz w:val="18"/>
+          <w:szCs w:val="18"/>
+        </w:rPr>
+        <w:t xml:space="preserve">             *</w:t>
+      </w:r>
+    </w:p>
+    <w:p>
+      <w:pPr>
+        <w:adjustRightInd w:val="0"/>
+        <w:jc w:val="both"/>
         <w:rPr>
           <w:rFonts w:ascii="Courier" w:hAnsi="Courier" w:cs="Courier"/>
           <w:i/>
@@ -1129,18 +1194,15 @@
           <w:sz w:val="18"/>
           <w:szCs w:val="18"/>
         </w:rPr>
-        <w:t>Version info</w:t>
-      </w:r>
-    </w:p>
-    <w:p>
-      <w:pPr>
-        <w:adjustRightInd w:val="0"/>
+      </w:pPr>
+      <w:r>
         <w:rPr>
           <w:rFonts w:ascii="Courier" w:hAnsi="Courier" w:cs="Courier"/>
           <w:sz w:val="18"/>
           <w:szCs w:val="18"/>
         </w:rPr>
-      </w:pPr>
+        <w:tab/>
+      </w:r>
       <w:r>
         <w:rPr>
           <w:rFonts w:ascii="Courier" w:hAnsi="Courier" w:cs="Courier"/>
@@ -1148,20 +1210,41 @@
           <w:szCs w:val="18"/>
         </w:rPr>
         <w:tab/>
-      </w:r>
-      <w:r>
+        <w:t>* @author</w:t>
+      </w:r>
+    </w:p>
+    <w:p>
+      <w:pPr>
+        <w:adjustRightInd w:val="0"/>
+        <w:jc w:val="both"/>
         <w:rPr>
           <w:rFonts w:ascii="Courier" w:hAnsi="Courier" w:cs="Courier"/>
           <w:sz w:val="18"/>
           <w:szCs w:val="18"/>
         </w:rPr>
+      </w:pPr>
+      <w:r>
+        <w:rPr>
+          <w:rFonts w:ascii="Courier" w:hAnsi="Courier" w:cs="Courier"/>
+          <w:sz w:val="18"/>
+          <w:szCs w:val="18"/>
+        </w:rPr>
         <w:tab/>
-        <w:t>*</w:t>
-      </w:r>
-    </w:p>
-    <w:p>
-      <w:pPr>
-        <w:adjustRightInd w:val="0"/>
+      </w:r>
+      <w:r>
+        <w:rPr>
+          <w:rFonts w:ascii="Courier" w:hAnsi="Courier" w:cs="Courier"/>
+          <w:sz w:val="18"/>
+          <w:szCs w:val="18"/>
+        </w:rPr>
+        <w:tab/>
+        <w:t>* @version</w:t>
+      </w:r>
+    </w:p>
+    <w:p>
+      <w:pPr>
+        <w:adjustRightInd w:val="0"/>
+        <w:jc w:val="both"/>
         <w:rPr>
           <w:rFonts w:ascii="Courier" w:hAnsi="Courier" w:cs="Courier"/>
           <w:i/>
@@ -1187,22 +1270,13 @@
         <w:tab/>
         <w:t xml:space="preserve">* </w:t>
       </w:r>
-      <w:r>
-        <w:rPr>
-          <w:rFonts w:ascii="Courier" w:hAnsi="Courier" w:cs="Courier"/>
-          <w:i/>
-          <w:iCs/>
-          <w:sz w:val="18"/>
-          <w:szCs w:val="18"/>
-        </w:rPr>
-        <w:t>Copyright notice</w:t>
-      </w:r>
     </w:p>
     <w:p>
       <w:pPr>
         <w:pStyle w:val="ListParagraph"/>
         <w:adjustRightInd w:val="0"/>
         <w:ind w:left="1440"/>
+        <w:jc w:val="both"/>
         <w:rPr>
           <w:rFonts w:ascii="Courier" w:hAnsi="Courier" w:cs="Courier"/>
           <w:sz w:val="18"/>
@@ -1223,6 +1297,7 @@
         <w:pStyle w:val="ListParagraph"/>
         <w:adjustRightInd w:val="0"/>
         <w:ind w:left="1440"/>
+        <w:jc w:val="both"/>
         <w:rPr>
           <w:sz w:val="20"/>
           <w:szCs w:val="20"/>
@@ -1239,6 +1314,7 @@
         </w:numPr>
         <w:adjustRightInd w:val="0"/>
         <w:contextualSpacing/>
+        <w:jc w:val="both"/>
         <w:rPr>
           <w:sz w:val="20"/>
           <w:szCs w:val="20"/>
@@ -1255,6 +1331,7 @@
     <w:p>
       <w:pPr>
         <w:adjustRightInd w:val="0"/>
+        <w:jc w:val="both"/>
         <w:rPr>
           <w:rFonts w:ascii="Consolas" w:hAnsi="Consolas" w:cs="Consolas"/>
           <w:sz w:val="20"/>
@@ -1282,8 +1359,20 @@
           <w:szCs w:val="20"/>
         </w:rPr>
         <w:tab/>
+      </w:r>
+      <w:proofErr w:type="gramStart"/>
+      <w:r>
+        <w:rPr>
+          <w:rFonts w:ascii="Consolas" w:hAnsi="Consolas" w:cs="Consolas"/>
+          <w:b/>
+          <w:bCs/>
+          <w:color w:val="7F0055"/>
+          <w:sz w:val="20"/>
+          <w:szCs w:val="20"/>
+        </w:rPr>
         <w:t>package</w:t>
       </w:r>
+      <w:proofErr w:type="gramEnd"/>
       <w:r>
         <w:rPr>
           <w:rFonts w:ascii="Consolas" w:hAnsi="Consolas" w:cs="Consolas"/>
@@ -1297,6 +1386,7 @@
     <w:p>
       <w:pPr>
         <w:adjustRightInd w:val="0"/>
+        <w:jc w:val="both"/>
         <w:rPr>
           <w:rFonts w:ascii="Consolas" w:hAnsi="Consolas" w:cs="Consolas"/>
           <w:sz w:val="20"/>
@@ -1308,6 +1398,7 @@
       <w:pPr>
         <w:widowControl/>
         <w:adjustRightInd w:val="0"/>
+        <w:jc w:val="both"/>
         <w:rPr>
           <w:rFonts w:ascii="Consolas" w:eastAsiaTheme="minorHAnsi" w:hAnsi="Consolas" w:cs="Consolas"/>
           <w:sz w:val="20"/>
@@ -1337,6 +1428,7 @@
         </w:rPr>
         <w:tab/>
       </w:r>
+      <w:proofErr w:type="gramStart"/>
       <w:r>
         <w:rPr>
           <w:rFonts w:ascii="Consolas" w:eastAsiaTheme="minorHAnsi" w:hAnsi="Consolas" w:cs="Consolas"/>
@@ -1349,6 +1441,7 @@
         </w:rPr>
         <w:t>import</w:t>
       </w:r>
+      <w:proofErr w:type="gramEnd"/>
       <w:r>
         <w:rPr>
           <w:rFonts w:ascii="Consolas" w:eastAsiaTheme="minorHAnsi" w:hAnsi="Consolas" w:cs="Consolas"/>
@@ -1357,13 +1450,36 @@
           <w:szCs w:val="20"/>
           <w:lang w:bidi="ar-SA"/>
         </w:rPr>
-        <w:t xml:space="preserve"> java.util.ArrayList;</w:t>
+        <w:t xml:space="preserve"> </w:t>
+      </w:r>
+      <w:proofErr w:type="spellStart"/>
+      <w:r>
+        <w:rPr>
+          <w:rFonts w:ascii="Consolas" w:eastAsiaTheme="minorHAnsi" w:hAnsi="Consolas" w:cs="Consolas"/>
+          <w:color w:val="000000"/>
+          <w:sz w:val="20"/>
+          <w:szCs w:val="20"/>
+          <w:lang w:bidi="ar-SA"/>
+        </w:rPr>
+        <w:t>java.util.ArrayList</w:t>
+      </w:r>
+      <w:proofErr w:type="spellEnd"/>
+      <w:r>
+        <w:rPr>
+          <w:rFonts w:ascii="Consolas" w:eastAsiaTheme="minorHAnsi" w:hAnsi="Consolas" w:cs="Consolas"/>
+          <w:color w:val="000000"/>
+          <w:sz w:val="20"/>
+          <w:szCs w:val="20"/>
+          <w:lang w:bidi="ar-SA"/>
+        </w:rPr>
+        <w:t>;</w:t>
       </w:r>
     </w:p>
     <w:p>
       <w:pPr>
         <w:widowControl/>
         <w:adjustRightInd w:val="0"/>
+        <w:jc w:val="both"/>
         <w:rPr>
           <w:rFonts w:ascii="Consolas" w:eastAsiaTheme="minorHAnsi" w:hAnsi="Consolas" w:cs="Consolas"/>
           <w:sz w:val="20"/>
@@ -1381,8 +1497,22 @@
           <w:szCs w:val="20"/>
           <w:lang w:bidi="ar-SA"/>
         </w:rPr>
-        <w:t xml:space="preserve">             import</w:t>
-      </w:r>
+        <w:t xml:space="preserve">             </w:t>
+      </w:r>
+      <w:proofErr w:type="gramStart"/>
+      <w:r>
+        <w:rPr>
+          <w:rFonts w:ascii="Consolas" w:eastAsiaTheme="minorHAnsi" w:hAnsi="Consolas" w:cs="Consolas"/>
+          <w:b/>
+          <w:bCs/>
+          <w:color w:val="7F0055"/>
+          <w:sz w:val="20"/>
+          <w:szCs w:val="20"/>
+          <w:lang w:bidi="ar-SA"/>
+        </w:rPr>
+        <w:t>import</w:t>
+      </w:r>
+      <w:proofErr w:type="gramEnd"/>
       <w:r>
         <w:rPr>
           <w:rFonts w:ascii="Consolas" w:eastAsiaTheme="minorHAnsi" w:hAnsi="Consolas" w:cs="Consolas"/>
@@ -1391,13 +1521,36 @@
           <w:szCs w:val="20"/>
           <w:lang w:bidi="ar-SA"/>
         </w:rPr>
-        <w:t xml:space="preserve"> java.util.Collections;</w:t>
+        <w:t xml:space="preserve"> </w:t>
+      </w:r>
+      <w:proofErr w:type="spellStart"/>
+      <w:r>
+        <w:rPr>
+          <w:rFonts w:ascii="Consolas" w:eastAsiaTheme="minorHAnsi" w:hAnsi="Consolas" w:cs="Consolas"/>
+          <w:color w:val="000000"/>
+          <w:sz w:val="20"/>
+          <w:szCs w:val="20"/>
+          <w:lang w:bidi="ar-SA"/>
+        </w:rPr>
+        <w:t>java.util.Collections</w:t>
+      </w:r>
+      <w:proofErr w:type="spellEnd"/>
+      <w:r>
+        <w:rPr>
+          <w:rFonts w:ascii="Consolas" w:eastAsiaTheme="minorHAnsi" w:hAnsi="Consolas" w:cs="Consolas"/>
+          <w:color w:val="000000"/>
+          <w:sz w:val="20"/>
+          <w:szCs w:val="20"/>
+          <w:lang w:bidi="ar-SA"/>
+        </w:rPr>
+        <w:t>;</w:t>
       </w:r>
     </w:p>
     <w:p>
       <w:pPr>
         <w:widowControl/>
         <w:adjustRightInd w:val="0"/>
+        <w:jc w:val="both"/>
         <w:rPr>
           <w:rFonts w:ascii="Consolas" w:eastAsiaTheme="minorHAnsi" w:hAnsi="Consolas" w:cs="Consolas"/>
           <w:sz w:val="20"/>
@@ -1415,8 +1568,22 @@
           <w:szCs w:val="20"/>
           <w:lang w:bidi="ar-SA"/>
         </w:rPr>
-        <w:t xml:space="preserve">             import</w:t>
-      </w:r>
+        <w:t xml:space="preserve">             </w:t>
+      </w:r>
+      <w:proofErr w:type="gramStart"/>
+      <w:r>
+        <w:rPr>
+          <w:rFonts w:ascii="Consolas" w:eastAsiaTheme="minorHAnsi" w:hAnsi="Consolas" w:cs="Consolas"/>
+          <w:b/>
+          <w:bCs/>
+          <w:color w:val="7F0055"/>
+          <w:sz w:val="20"/>
+          <w:szCs w:val="20"/>
+          <w:lang w:bidi="ar-SA"/>
+        </w:rPr>
+        <w:t>import</w:t>
+      </w:r>
+      <w:proofErr w:type="gramEnd"/>
       <w:r>
         <w:rPr>
           <w:rFonts w:ascii="Consolas" w:eastAsiaTheme="minorHAnsi" w:hAnsi="Consolas" w:cs="Consolas"/>
@@ -1425,12 +1592,10 @@
           <w:szCs w:val="20"/>
           <w:lang w:bidi="ar-SA"/>
         </w:rPr>
-        <w:t xml:space="preserve"> java.util.List;</w:t>
-      </w:r>
-    </w:p>
-    <w:p>
-      <w:pPr>
-        <w:adjustRightInd w:val="0"/>
+        <w:t xml:space="preserve"> </w:t>
+      </w:r>
+      <w:proofErr w:type="spellStart"/>
+      <w:r>
         <w:rPr>
           <w:rFonts w:ascii="Consolas" w:eastAsiaTheme="minorHAnsi" w:hAnsi="Consolas" w:cs="Consolas"/>
           <w:color w:val="000000"/>
@@ -1438,6 +1603,31 @@
           <w:szCs w:val="20"/>
           <w:lang w:bidi="ar-SA"/>
         </w:rPr>
+        <w:t>java.util.List</w:t>
+      </w:r>
+      <w:proofErr w:type="spellEnd"/>
+      <w:r>
+        <w:rPr>
+          <w:rFonts w:ascii="Consolas" w:eastAsiaTheme="minorHAnsi" w:hAnsi="Consolas" w:cs="Consolas"/>
+          <w:color w:val="000000"/>
+          <w:sz w:val="20"/>
+          <w:szCs w:val="20"/>
+          <w:lang w:bidi="ar-SA"/>
+        </w:rPr>
+        <w:t>;</w:t>
+      </w:r>
+    </w:p>
+    <w:p>
+      <w:pPr>
+        <w:adjustRightInd w:val="0"/>
+        <w:jc w:val="both"/>
+        <w:rPr>
+          <w:rFonts w:ascii="Consolas" w:eastAsiaTheme="minorHAnsi" w:hAnsi="Consolas" w:cs="Consolas"/>
+          <w:color w:val="000000"/>
+          <w:sz w:val="20"/>
+          <w:szCs w:val="20"/>
+          <w:lang w:bidi="ar-SA"/>
+        </w:rPr>
       </w:pPr>
       <w:r>
         <w:rPr>
@@ -1449,8 +1639,22 @@
           <w:szCs w:val="20"/>
           <w:lang w:bidi="ar-SA"/>
         </w:rPr>
-        <w:t xml:space="preserve">             import</w:t>
-      </w:r>
+        <w:t xml:space="preserve">             </w:t>
+      </w:r>
+      <w:proofErr w:type="gramStart"/>
+      <w:r>
+        <w:rPr>
+          <w:rFonts w:ascii="Consolas" w:eastAsiaTheme="minorHAnsi" w:hAnsi="Consolas" w:cs="Consolas"/>
+          <w:b/>
+          <w:bCs/>
+          <w:color w:val="7F0055"/>
+          <w:sz w:val="20"/>
+          <w:szCs w:val="20"/>
+          <w:lang w:bidi="ar-SA"/>
+        </w:rPr>
+        <w:t>import</w:t>
+      </w:r>
+      <w:proofErr w:type="gramEnd"/>
       <w:r>
         <w:rPr>
           <w:rFonts w:ascii="Consolas" w:eastAsiaTheme="minorHAnsi" w:hAnsi="Consolas" w:cs="Consolas"/>
@@ -1459,12 +1663,35 @@
           <w:szCs w:val="20"/>
           <w:lang w:bidi="ar-SA"/>
         </w:rPr>
-        <w:t xml:space="preserve"> java.util.Scanner;</w:t>
-      </w:r>
-    </w:p>
-    <w:p>
-      <w:pPr>
-        <w:adjustRightInd w:val="0"/>
+        <w:t xml:space="preserve"> </w:t>
+      </w:r>
+      <w:proofErr w:type="spellStart"/>
+      <w:r>
+        <w:rPr>
+          <w:rFonts w:ascii="Consolas" w:eastAsiaTheme="minorHAnsi" w:hAnsi="Consolas" w:cs="Consolas"/>
+          <w:color w:val="000000"/>
+          <w:sz w:val="20"/>
+          <w:szCs w:val="20"/>
+          <w:lang w:bidi="ar-SA"/>
+        </w:rPr>
+        <w:t>java.util.Scanner</w:t>
+      </w:r>
+      <w:proofErr w:type="spellEnd"/>
+      <w:r>
+        <w:rPr>
+          <w:rFonts w:ascii="Consolas" w:eastAsiaTheme="minorHAnsi" w:hAnsi="Consolas" w:cs="Consolas"/>
+          <w:color w:val="000000"/>
+          <w:sz w:val="20"/>
+          <w:szCs w:val="20"/>
+          <w:lang w:bidi="ar-SA"/>
+        </w:rPr>
+        <w:t>;</w:t>
+      </w:r>
+    </w:p>
+    <w:p>
+      <w:pPr>
+        <w:adjustRightInd w:val="0"/>
+        <w:jc w:val="both"/>
         <w:rPr>
           <w:rFonts w:ascii="Courier" w:hAnsi="Courier" w:cs="Courier"/>
           <w:sz w:val="18"/>
@@ -1476,6 +1703,7 @@
       <w:pPr>
         <w:pStyle w:val="ListParagraph"/>
         <w:ind w:left="1440"/>
+        <w:jc w:val="both"/>
       </w:pPr>
     </w:p>
     <w:p>
@@ -1486,6 +1714,7 @@
         <w:spacing w:after="160" w:line="259" w:lineRule="auto"/>
         <w:ind w:left="360"/>
         <w:contextualSpacing/>
+        <w:jc w:val="both"/>
       </w:pPr>
       <w:r>
         <w:rPr>
@@ -1513,6 +1742,7 @@
         </w:numPr>
         <w:adjustRightInd w:val="0"/>
         <w:contextualSpacing/>
+        <w:jc w:val="both"/>
         <w:rPr>
           <w:sz w:val="20"/>
           <w:szCs w:val="20"/>
@@ -1553,6 +1783,7 @@
         </w:numPr>
         <w:adjustRightInd w:val="0"/>
         <w:contextualSpacing/>
+        <w:jc w:val="both"/>
         <w:rPr>
           <w:sz w:val="20"/>
           <w:szCs w:val="20"/>
@@ -1574,6 +1805,7 @@
           <w:numId w:val="8"/>
         </w:numPr>
         <w:adjustRightInd w:val="0"/>
+        <w:jc w:val="both"/>
         <w:rPr>
           <w:sz w:val="20"/>
           <w:szCs w:val="20"/>
@@ -1595,6 +1827,7 @@
           <w:numId w:val="8"/>
         </w:numPr>
         <w:adjustRightInd w:val="0"/>
+        <w:jc w:val="both"/>
         <w:rPr>
           <w:sz w:val="20"/>
           <w:szCs w:val="20"/>
@@ -1616,28 +1849,7 @@
           <w:numId w:val="8"/>
         </w:numPr>
         <w:adjustRightInd w:val="0"/>
-        <w:rPr>
-          <w:sz w:val="20"/>
-          <w:szCs w:val="20"/>
-        </w:rPr>
-      </w:pPr>
-      <w:r>
-        <w:rPr>
-          <w:sz w:val="20"/>
-          <w:szCs w:val="20"/>
-        </w:rPr>
-        <w:lastRenderedPageBreak/>
-        <w:t>Prefer higher-level breaks to lower-level breaks.</w:t>
-      </w:r>
-    </w:p>
-    <w:p>
-      <w:pPr>
-        <w:pStyle w:val="ListParagraph"/>
-        <w:numPr>
-          <w:ilvl w:val="0"/>
-          <w:numId w:val="8"/>
-        </w:numPr>
-        <w:adjustRightInd w:val="0"/>
+        <w:jc w:val="both"/>
         <w:rPr>
           <w:sz w:val="20"/>
           <w:szCs w:val="20"/>
@@ -1655,6 +1867,7 @@
       <w:pPr>
         <w:adjustRightInd w:val="0"/>
         <w:ind w:left="1134"/>
+        <w:jc w:val="both"/>
         <w:rPr>
           <w:sz w:val="20"/>
           <w:szCs w:val="20"/>
@@ -1666,107 +1879,55 @@
           <w:szCs w:val="20"/>
         </w:rPr>
         <w:tab/>
-      </w:r>
-      <w:r>
-        <w:rPr>
-          <w:sz w:val="20"/>
-          <w:szCs w:val="20"/>
-        </w:rPr>
         <w:t xml:space="preserve">        </w:t>
       </w:r>
-      <w:r>
-        <w:rPr>
-          <w:sz w:val="20"/>
-          <w:szCs w:val="20"/>
-        </w:rPr>
-        <w:t>line.</w:t>
-      </w:r>
-    </w:p>
-    <w:p>
-      <w:pPr>
-        <w:pStyle w:val="ListParagraph"/>
-        <w:numPr>
-          <w:ilvl w:val="0"/>
-          <w:numId w:val="8"/>
-        </w:numPr>
-        <w:adjustRightInd w:val="0"/>
-        <w:rPr>
-          <w:sz w:val="20"/>
-          <w:szCs w:val="20"/>
-        </w:rPr>
-      </w:pPr>
-      <w:r>
-        <w:rPr>
-          <w:sz w:val="20"/>
-          <w:szCs w:val="20"/>
-        </w:rPr>
-        <w:t>If the above rules lead to confusing code or to code that’s squished up against the right</w:t>
+      <w:proofErr w:type="gramStart"/>
+      <w:r>
+        <w:rPr>
+          <w:sz w:val="20"/>
+          <w:szCs w:val="20"/>
+        </w:rPr>
+        <w:t>line</w:t>
+      </w:r>
+      <w:proofErr w:type="gramEnd"/>
+      <w:r>
+        <w:rPr>
+          <w:sz w:val="20"/>
+          <w:szCs w:val="20"/>
+        </w:rPr>
+        <w:t>.</w:t>
       </w:r>
     </w:p>
     <w:p>
       <w:pPr>
         <w:adjustRightInd w:val="0"/>
         <w:ind w:left="1134"/>
-        <w:rPr>
-          <w:sz w:val="20"/>
-          <w:szCs w:val="20"/>
-        </w:rPr>
-      </w:pPr>
-      <w:r>
-        <w:rPr>
-          <w:sz w:val="20"/>
-          <w:szCs w:val="20"/>
-        </w:rPr>
-        <w:tab/>
-      </w:r>
-      <w:r>
-        <w:rPr>
-          <w:sz w:val="20"/>
-          <w:szCs w:val="20"/>
-        </w:rPr>
-        <w:t xml:space="preserve">        </w:t>
-      </w:r>
-      <w:r>
-        <w:rPr>
-          <w:sz w:val="20"/>
-          <w:szCs w:val="20"/>
-        </w:rPr>
-        <w:t>margin, just indent 8 spaces instead.</w:t>
-      </w:r>
-    </w:p>
-    <w:p>
-      <w:pPr>
-        <w:adjustRightInd w:val="0"/>
-        <w:ind w:left="1134"/>
-        <w:rPr>
-          <w:sz w:val="20"/>
-          <w:szCs w:val="20"/>
-        </w:rPr>
-      </w:pPr>
-    </w:p>
-    <w:p>
-      <w:pPr>
-        <w:adjustRightInd w:val="0"/>
-        <w:rPr>
-          <w:b/>
-        </w:rPr>
-      </w:pPr>
-      <w:r>
-        <w:rPr>
-          <w:b/>
-        </w:rPr>
-        <w:t>2.</w:t>
-      </w:r>
-      <w:r>
-        <w:rPr>
-          <w:b/>
-        </w:rPr>
-        <w:t xml:space="preserve"> Naming Conventions</w:t>
-      </w:r>
-    </w:p>
-    <w:p>
-      <w:pPr>
-        <w:adjustRightInd w:val="0"/>
+        <w:jc w:val="both"/>
+        <w:rPr>
+          <w:sz w:val="20"/>
+          <w:szCs w:val="20"/>
+        </w:rPr>
+      </w:pPr>
+    </w:p>
+    <w:p>
+      <w:pPr>
+        <w:adjustRightInd w:val="0"/>
+        <w:jc w:val="both"/>
+        <w:rPr>
+          <w:b/>
+        </w:rPr>
+      </w:pPr>
+      <w:r>
+        <w:rPr>
+          <w:b/>
+        </w:rPr>
+        <w:t>2. Naming Conventions</w:t>
+      </w:r>
+    </w:p>
+    <w:p>
+      <w:pPr>
+        <w:adjustRightInd w:val="0"/>
+        <w:jc w:val="both"/>
         <w:rPr>
           <w:b/>
         </w:rPr>
@@ -1776,17 +1937,18 @@
       <w:pPr>
         <w:widowControl/>
         <w:adjustRightInd w:val="0"/>
-        <w:rPr>
-          <w:rFonts w:eastAsia="TimesNewRomanPSMT"/>
-          <w:lang w:bidi="ar-SA"/>
-        </w:rPr>
-      </w:pPr>
-      <w:r>
-        <w:rPr>
-          <w:rFonts w:eastAsia="TimesNewRomanPSMT"/>
-          <w:lang w:bidi="ar-SA"/>
-        </w:rPr>
-        <w:t xml:space="preserve">The following guidelines are based on Sun's Java Coding Conventions with additional idea from Google Java Style. The conventions derive from the </w:t>
+        <w:jc w:val="both"/>
+        <w:rPr>
+          <w:rFonts w:eastAsia="TimesNewRomanPSMT"/>
+          <w:lang w:bidi="ar-SA"/>
+        </w:rPr>
+      </w:pPr>
+      <w:r>
+        <w:rPr>
+          <w:rFonts w:eastAsia="TimesNewRomanPSMT"/>
+          <w:lang w:bidi="ar-SA"/>
+        </w:rPr>
+        <w:t xml:space="preserve">The conventions derive from the </w:t>
       </w:r>
       <w:r>
         <w:rPr>
@@ -1809,6 +1971,7 @@
       <w:pPr>
         <w:widowControl/>
         <w:adjustRightInd w:val="0"/>
+        <w:jc w:val="both"/>
         <w:rPr>
           <w:rFonts w:eastAsia="TimesNewRomanPSMT"/>
           <w:lang w:bidi="ar-SA"/>
@@ -1819,6 +1982,7 @@
       <w:pPr>
         <w:widowControl/>
         <w:adjustRightInd w:val="0"/>
+        <w:jc w:val="both"/>
         <w:rPr>
           <w:rFonts w:eastAsia="TimesNewRomanPSMT"/>
           <w:b/>
@@ -1838,6 +2002,7 @@
       <w:pPr>
         <w:widowControl/>
         <w:adjustRightInd w:val="0"/>
+        <w:jc w:val="both"/>
         <w:rPr>
           <w:rFonts w:eastAsia="TimesNewRomanPSMT"/>
           <w:b/>
@@ -1854,6 +2019,7 @@
           <w:numId w:val="9"/>
         </w:numPr>
         <w:adjustRightInd w:val="0"/>
+        <w:jc w:val="both"/>
         <w:rPr>
           <w:rFonts w:eastAsia="TimesNewRomanPSMT"/>
           <w:lang w:bidi="ar-SA"/>
@@ -1871,6 +2037,7 @@
       <w:pPr>
         <w:widowControl/>
         <w:adjustRightInd w:val="0"/>
+        <w:jc w:val="both"/>
         <w:rPr>
           <w:rFonts w:eastAsia="TimesNewRomanPSMT"/>
           <w:lang w:bidi="ar-SA"/>
@@ -1881,6 +2048,7 @@
       <w:pPr>
         <w:widowControl/>
         <w:adjustRightInd w:val="0"/>
+        <w:jc w:val="both"/>
         <w:rPr>
           <w:rFonts w:eastAsia="TimesNewRomanPSMT"/>
           <w:b/>
@@ -1900,6 +2068,7 @@
       <w:pPr>
         <w:widowControl/>
         <w:adjustRightInd w:val="0"/>
+        <w:jc w:val="both"/>
         <w:rPr>
           <w:rFonts w:eastAsia="TimesNewRomanPSMT"/>
           <w:lang w:bidi="ar-SA"/>
@@ -1915,17 +2084,42 @@
           <w:numId w:val="9"/>
         </w:numPr>
         <w:adjustRightInd w:val="0"/>
-        <w:rPr>
-          <w:rFonts w:eastAsia="TimesNewRomanPSMT"/>
-          <w:lang w:bidi="ar-SA"/>
-        </w:rPr>
-      </w:pPr>
-      <w:r>
-        <w:rPr>
-          <w:rFonts w:eastAsia="TimesNewRomanPSMT"/>
-          <w:lang w:bidi="ar-SA"/>
-        </w:rPr>
-        <w:t>Class names are written using UpperCamelCase and are generally noun or noun phrases. Interface also</w:t>
+        <w:jc w:val="both"/>
+        <w:rPr>
+          <w:rFonts w:eastAsia="TimesNewRomanPSMT"/>
+          <w:lang w:bidi="ar-SA"/>
+        </w:rPr>
+      </w:pPr>
+      <w:r>
+        <w:rPr>
+          <w:rFonts w:eastAsia="TimesNewRomanPSMT"/>
+          <w:lang w:bidi="ar-SA"/>
+        </w:rPr>
+        <w:t xml:space="preserve">Class names are written using </w:t>
+      </w:r>
+      <w:proofErr w:type="spellStart"/>
+      <w:r>
+        <w:rPr>
+          <w:rFonts w:eastAsia="TimesNewRomanPSMT"/>
+          <w:lang w:bidi="ar-SA"/>
+        </w:rPr>
+        <w:t>UpperCamelCase</w:t>
+      </w:r>
+      <w:proofErr w:type="spellEnd"/>
+      <w:r>
+        <w:rPr>
+          <w:rFonts w:eastAsia="TimesNewRomanPSMT"/>
+          <w:lang w:bidi="ar-SA"/>
+        </w:rPr>
+        <w:t xml:space="preserve"> and are generally noun or noun phrases. </w:t>
+      </w:r>
+      <w:proofErr w:type="gramStart"/>
+      <w:r>
+        <w:rPr>
+          <w:rFonts w:eastAsia="TimesNewRomanPSMT"/>
+          <w:lang w:bidi="ar-SA"/>
+        </w:rPr>
+        <w:t>Interface also</w:t>
       </w:r>
       <w:r>
         <w:rPr>
@@ -1939,7 +2133,15 @@
           <w:rFonts w:eastAsia="TimesNewRomanPSMT"/>
           <w:lang w:bidi="ar-SA"/>
         </w:rPr>
-        <w:t>follow the same notation of a noun phrase or adjectives.</w:t>
+        <w:t>follow</w:t>
+      </w:r>
+      <w:proofErr w:type="gramEnd"/>
+      <w:r>
+        <w:rPr>
+          <w:rFonts w:eastAsia="TimesNewRomanPSMT"/>
+          <w:lang w:bidi="ar-SA"/>
+        </w:rPr>
+        <w:t xml:space="preserve"> the same notation of a noun phrase or adjectives.</w:t>
       </w:r>
     </w:p>
     <w:p>
@@ -1951,6 +2153,7 @@
           <w:numId w:val="9"/>
         </w:numPr>
         <w:adjustRightInd w:val="0"/>
+        <w:jc w:val="both"/>
         <w:rPr>
           <w:rFonts w:eastAsia="TimesNewRomanPSMT"/>
           <w:lang w:bidi="ar-SA"/>
@@ -1975,6 +2178,7 @@
       <w:pPr>
         <w:widowControl/>
         <w:adjustRightInd w:val="0"/>
+        <w:jc w:val="both"/>
         <w:rPr>
           <w:rFonts w:eastAsia="TimesNewRomanPSMT"/>
           <w:lang w:bidi="ar-SA"/>
@@ -1985,6 +2189,7 @@
       <w:pPr>
         <w:widowControl/>
         <w:adjustRightInd w:val="0"/>
+        <w:jc w:val="both"/>
         <w:rPr>
           <w:rFonts w:eastAsia="TimesNewRomanPSMT"/>
           <w:b/>
@@ -2004,6 +2209,7 @@
       <w:pPr>
         <w:widowControl/>
         <w:adjustRightInd w:val="0"/>
+        <w:jc w:val="both"/>
         <w:rPr>
           <w:rFonts w:eastAsia="TimesNewRomanPSMT"/>
           <w:b/>
@@ -2020,31 +2226,66 @@
           <w:numId w:val="10"/>
         </w:numPr>
         <w:adjustRightInd w:val="0"/>
-        <w:rPr>
-          <w:rFonts w:eastAsia="TimesNewRomanPSMT"/>
-          <w:lang w:bidi="ar-SA"/>
-        </w:rPr>
-      </w:pPr>
-      <w:r>
-        <w:rPr>
-          <w:rFonts w:eastAsia="TimesNewRomanPSMT"/>
-          <w:lang w:bidi="ar-SA"/>
-        </w:rPr>
-        <w:t>Method names follow lowerCamelCase and are typically verbs or verb phrases. JUnit Test Methods also</w:t>
-      </w:r>
-      <w:r>
-        <w:rPr>
-          <w:rFonts w:eastAsia="TimesNewRomanPSMT"/>
-          <w:lang w:bidi="ar-SA"/>
-        </w:rPr>
-        <w:t xml:space="preserve"> </w:t>
-      </w:r>
-      <w:r>
-        <w:rPr>
-          <w:rFonts w:eastAsia="TimesNewRomanPSMT"/>
-          <w:lang w:bidi="ar-SA"/>
-        </w:rPr>
-        <w:t>follow the same notation of lowerCamelCase and generally start with the word 'test' succeeded by the</w:t>
+        <w:jc w:val="both"/>
+        <w:rPr>
+          <w:rFonts w:eastAsia="TimesNewRomanPSMT"/>
+          <w:lang w:bidi="ar-SA"/>
+        </w:rPr>
+      </w:pPr>
+      <w:r>
+        <w:rPr>
+          <w:rFonts w:eastAsia="TimesNewRomanPSMT"/>
+          <w:lang w:bidi="ar-SA"/>
+        </w:rPr>
+        <w:t xml:space="preserve">Method names follow </w:t>
+      </w:r>
+      <w:proofErr w:type="spellStart"/>
+      <w:r>
+        <w:rPr>
+          <w:rFonts w:eastAsia="TimesNewRomanPSMT"/>
+          <w:lang w:bidi="ar-SA"/>
+        </w:rPr>
+        <w:t>lowerCamelCase</w:t>
+      </w:r>
+      <w:proofErr w:type="spellEnd"/>
+      <w:r>
+        <w:rPr>
+          <w:rFonts w:eastAsia="TimesNewRomanPSMT"/>
+          <w:lang w:bidi="ar-SA"/>
+        </w:rPr>
+        <w:t xml:space="preserve"> and are typically verbs or verb phrases. </w:t>
+      </w:r>
+      <w:proofErr w:type="spellStart"/>
+      <w:r>
+        <w:rPr>
+          <w:rFonts w:eastAsia="TimesNewRomanPSMT"/>
+          <w:lang w:bidi="ar-SA"/>
+        </w:rPr>
+        <w:t>JUnit</w:t>
+      </w:r>
+      <w:proofErr w:type="spellEnd"/>
+      <w:r>
+        <w:rPr>
+          <w:rFonts w:eastAsia="TimesNewRomanPSMT"/>
+          <w:lang w:bidi="ar-SA"/>
+        </w:rPr>
+        <w:t xml:space="preserve"> Test Methods also follow the same notation of </w:t>
+      </w:r>
+      <w:proofErr w:type="spellStart"/>
+      <w:r>
+        <w:rPr>
+          <w:rFonts w:eastAsia="TimesNewRomanPSMT"/>
+          <w:lang w:bidi="ar-SA"/>
+        </w:rPr>
+        <w:t>lowerCamelCase</w:t>
+      </w:r>
+      <w:proofErr w:type="spellEnd"/>
+      <w:r>
+        <w:rPr>
+          <w:rFonts w:eastAsia="TimesNewRomanPSMT"/>
+          <w:lang w:bidi="ar-SA"/>
+        </w:rPr>
+        <w:t xml:space="preserve"> and generally start with the word 'test' succeeded by the</w:t>
       </w:r>
       <w:r>
         <w:rPr>
@@ -2067,6 +2308,7 @@
         <w:widowControl/>
         <w:adjustRightInd w:val="0"/>
         <w:ind w:left="720" w:firstLine="0"/>
+        <w:jc w:val="both"/>
         <w:rPr>
           <w:rFonts w:eastAsia="TimesNewRomanPSMT"/>
           <w:lang w:bidi="ar-SA"/>
@@ -2077,6 +2319,7 @@
       <w:pPr>
         <w:widowControl/>
         <w:adjustRightInd w:val="0"/>
+        <w:jc w:val="both"/>
         <w:rPr>
           <w:rFonts w:eastAsia="TimesNewRomanPSMT"/>
           <w:b/>
@@ -2096,6 +2339,7 @@
       <w:pPr>
         <w:widowControl/>
         <w:adjustRightInd w:val="0"/>
+        <w:jc w:val="both"/>
         <w:rPr>
           <w:rFonts w:eastAsia="TimesNewRomanPSMT"/>
           <w:lang w:bidi="ar-SA"/>
@@ -2111,17 +2355,34 @@
           <w:numId w:val="10"/>
         </w:numPr>
         <w:adjustRightInd w:val="0"/>
-        <w:rPr>
-          <w:rFonts w:eastAsia="TimesNewRomanPSMT"/>
-          <w:lang w:bidi="ar-SA"/>
-        </w:rPr>
-      </w:pPr>
-      <w:r>
-        <w:rPr>
-          <w:rFonts w:eastAsia="TimesNewRomanPSMT"/>
-          <w:lang w:bidi="ar-SA"/>
-        </w:rPr>
-        <w:t>Parameter Names follow the lowerCamelCase and one-letter parameter names are typically avoided for</w:t>
+        <w:jc w:val="both"/>
+        <w:rPr>
+          <w:rFonts w:eastAsia="TimesNewRomanPSMT"/>
+          <w:lang w:bidi="ar-SA"/>
+        </w:rPr>
+      </w:pPr>
+      <w:r>
+        <w:rPr>
+          <w:rFonts w:eastAsia="TimesNewRomanPSMT"/>
+          <w:lang w:bidi="ar-SA"/>
+        </w:rPr>
+        <w:t xml:space="preserve">Parameter Names follow the </w:t>
+      </w:r>
+      <w:proofErr w:type="spellStart"/>
+      <w:r>
+        <w:rPr>
+          <w:rFonts w:eastAsia="TimesNewRomanPSMT"/>
+          <w:lang w:bidi="ar-SA"/>
+        </w:rPr>
+        <w:t>lowerCamelCase</w:t>
+      </w:r>
+      <w:proofErr w:type="spellEnd"/>
+      <w:r>
+        <w:rPr>
+          <w:rFonts w:eastAsia="TimesNewRomanPSMT"/>
+          <w:lang w:bidi="ar-SA"/>
+        </w:rPr>
+        <w:t xml:space="preserve"> and one-letter parameter names are typically avoided for</w:t>
       </w:r>
       <w:r>
         <w:rPr>
@@ -2142,6 +2403,7 @@
       <w:pPr>
         <w:widowControl/>
         <w:adjustRightInd w:val="0"/>
+        <w:jc w:val="both"/>
         <w:rPr>
           <w:rFonts w:eastAsia="TimesNewRomanPSMT"/>
           <w:lang w:bidi="ar-SA"/>
@@ -2152,6 +2414,7 @@
       <w:pPr>
         <w:widowControl/>
         <w:adjustRightInd w:val="0"/>
+        <w:jc w:val="both"/>
         <w:rPr>
           <w:rFonts w:eastAsia="TimesNewRomanPSMT"/>
           <w:b/>
@@ -2171,6 +2434,7 @@
       <w:pPr>
         <w:widowControl/>
         <w:adjustRightInd w:val="0"/>
+        <w:jc w:val="both"/>
         <w:rPr>
           <w:rFonts w:eastAsia="TimesNewRomanPSMT"/>
           <w:lang w:bidi="ar-SA"/>
@@ -2184,6 +2448,7 @@
           <w:ilvl w:val="0"/>
           <w:numId w:val="10"/>
         </w:numPr>
+        <w:jc w:val="both"/>
       </w:pPr>
       <w:r>
         <w:rPr>
@@ -2191,6 +2456,150 @@
           <w:lang w:bidi="ar-SA"/>
         </w:rPr>
         <w:t>Constants are named with all uppercase letters and may include underscores.</w:t>
+      </w:r>
+    </w:p>
+    <w:p>
+      <w:pPr>
+        <w:jc w:val="both"/>
+      </w:pPr>
+    </w:p>
+    <w:p>
+      <w:pPr>
+        <w:pStyle w:val="Heading1"/>
+        <w:ind w:left="0" w:firstLine="0"/>
+        <w:jc w:val="both"/>
+      </w:pPr>
+      <w:r>
+        <w:t>3. Comments</w:t>
+      </w:r>
+    </w:p>
+    <w:p>
+      <w:pPr>
+        <w:pStyle w:val="Heading1"/>
+        <w:ind w:left="0" w:firstLine="0"/>
+        <w:jc w:val="both"/>
+      </w:pPr>
+    </w:p>
+    <w:p>
+      <w:pPr>
+        <w:jc w:val="both"/>
+      </w:pPr>
+      <w:r>
+        <w:t xml:space="preserve">     Implementation of comments:</w:t>
+      </w:r>
+    </w:p>
+    <w:p>
+      <w:pPr>
+        <w:pStyle w:val="ListParagraph"/>
+        <w:widowControl/>
+        <w:numPr>
+          <w:ilvl w:val="0"/>
+          <w:numId w:val="11"/>
+        </w:numPr>
+        <w:autoSpaceDE/>
+        <w:autoSpaceDN/>
+        <w:spacing w:after="160" w:line="259" w:lineRule="auto"/>
+        <w:contextualSpacing/>
+        <w:jc w:val="both"/>
+        <w:rPr>
+          <w:b/>
+        </w:rPr>
+      </w:pPr>
+      <w:r>
+        <w:rPr>
+          <w:b/>
+        </w:rPr>
+        <w:t xml:space="preserve">Single-Line Comments: </w:t>
+      </w:r>
+    </w:p>
+    <w:p>
+      <w:pPr>
+        <w:pStyle w:val="ListParagraph"/>
+        <w:jc w:val="both"/>
+      </w:pPr>
+      <w:r>
+        <w:t>Short comments can appear on a single line indented to the level of the code that follows.</w:t>
+      </w:r>
+    </w:p>
+    <w:p>
+      <w:pPr>
+        <w:pStyle w:val="ListParagraph"/>
+        <w:jc w:val="both"/>
+      </w:pPr>
+    </w:p>
+    <w:p>
+      <w:pPr>
+        <w:pStyle w:val="ListParagraph"/>
+        <w:widowControl/>
+        <w:numPr>
+          <w:ilvl w:val="0"/>
+          <w:numId w:val="11"/>
+        </w:numPr>
+        <w:autoSpaceDE/>
+        <w:autoSpaceDN/>
+        <w:spacing w:after="160" w:line="259" w:lineRule="auto"/>
+        <w:contextualSpacing/>
+        <w:jc w:val="both"/>
+        <w:rPr>
+          <w:b/>
+        </w:rPr>
+      </w:pPr>
+      <w:r>
+        <w:rPr>
+          <w:b/>
+        </w:rPr>
+        <w:t>End-Of-Line Comments:</w:t>
+      </w:r>
+    </w:p>
+    <w:p>
+      <w:pPr>
+        <w:pStyle w:val="ListParagraph"/>
+        <w:jc w:val="both"/>
+      </w:pPr>
+      <w:r>
+        <w:t xml:space="preserve"> The // comment delimiter begins a comment that continues to the newline. It can comment out a complete line or only a partial line.</w:t>
+      </w:r>
+    </w:p>
+    <w:p>
+      <w:pPr>
+        <w:pStyle w:val="ListParagraph"/>
+        <w:jc w:val="both"/>
+        <w:rPr>
+          <w:b/>
+        </w:rPr>
+      </w:pPr>
+    </w:p>
+    <w:p>
+      <w:pPr>
+        <w:pStyle w:val="ListParagraph"/>
+        <w:widowControl/>
+        <w:numPr>
+          <w:ilvl w:val="0"/>
+          <w:numId w:val="11"/>
+        </w:numPr>
+        <w:autoSpaceDE/>
+        <w:autoSpaceDN/>
+        <w:spacing w:after="160" w:line="259" w:lineRule="auto"/>
+        <w:contextualSpacing/>
+        <w:jc w:val="both"/>
+        <w:rPr>
+          <w:b/>
+        </w:rPr>
+      </w:pPr>
+      <w:r>
+        <w:rPr>
+          <w:b/>
+        </w:rPr>
+        <w:t>Documentation Comments:</w:t>
+      </w:r>
+    </w:p>
+    <w:p>
+      <w:pPr>
+        <w:pStyle w:val="ListParagraph"/>
+        <w:jc w:val="both"/>
+      </w:pPr>
+      <w:r>
+        <w:t xml:space="preserve">Doc comments describe Java classes, interfaces, constructors, methods, and fields. Each doc comment is set inside the comment delimiters /**...*/, with one comment per API. </w:t>
       </w:r>
     </w:p>
     <w:p>
@@ -2199,11 +2608,13 @@
           <w:tab w:val="left" w:pos="430"/>
         </w:tabs>
         <w:spacing w:before="17"/>
+        <w:jc w:val="both"/>
       </w:pPr>
       <w:r>
         <w:t xml:space="preserve">   </w:t>
       </w:r>
     </w:p>
+    <w:p/>
     <w:sectPr>
       <w:headerReference w:type="default" r:id="rId7"/>
       <w:footerReference w:type="default" r:id="rId8"/>
@@ -2282,7 +2693,7 @@
                     <w:rFonts w:ascii="Calibri"/>
                     <w:noProof/>
                   </w:rPr>
-                  <w:t>3</w:t>
+                  <w:t>1</w:t>
                 </w:r>
                 <w:r>
                   <w:fldChar w:fldCharType="end"/>
@@ -2561,6 +2972,119 @@
     </w:lvl>
   </w:abstractNum>
   <w:abstractNum w:abstractNumId="2">
+    <w:nsid w:val="24DB14A7"/>
+    <w:multiLevelType w:val="hybridMultilevel"/>
+    <w:tmpl w:val="F0BAD89A"/>
+    <w:lvl w:ilvl="0" w:tplc="04090001">
+      <w:start w:val="1"/>
+      <w:numFmt w:val="bullet"/>
+      <w:lvlText w:val=""/>
+      <w:lvlJc w:val="left"/>
+      <w:pPr>
+        <w:ind w:left="720" w:hanging="360"/>
+      </w:pPr>
+      <w:rPr>
+        <w:rFonts w:ascii="Symbol" w:hAnsi="Symbol" w:hint="default"/>
+      </w:rPr>
+    </w:lvl>
+    <w:lvl w:ilvl="1" w:tplc="04090003" w:tentative="1">
+      <w:start w:val="1"/>
+      <w:numFmt w:val="bullet"/>
+      <w:lvlText w:val="o"/>
+      <w:lvlJc w:val="left"/>
+      <w:pPr>
+        <w:ind w:left="1440" w:hanging="360"/>
+      </w:pPr>
+      <w:rPr>
+        <w:rFonts w:ascii="Courier New" w:hAnsi="Courier New" w:cs="Courier New" w:hint="default"/>
+      </w:rPr>
+    </w:lvl>
+    <w:lvl w:ilvl="2" w:tplc="04090005" w:tentative="1">
+      <w:start w:val="1"/>
+      <w:numFmt w:val="bullet"/>
+      <w:lvlText w:val=""/>
+      <w:lvlJc w:val="left"/>
+      <w:pPr>
+        <w:ind w:left="2160" w:hanging="360"/>
+      </w:pPr>
+      <w:rPr>
+        <w:rFonts w:ascii="Wingdings" w:hAnsi="Wingdings" w:hint="default"/>
+      </w:rPr>
+    </w:lvl>
+    <w:lvl w:ilvl="3" w:tplc="04090001" w:tentative="1">
+      <w:start w:val="1"/>
+      <w:numFmt w:val="bullet"/>
+      <w:lvlText w:val=""/>
+      <w:lvlJc w:val="left"/>
+      <w:pPr>
+        <w:ind w:left="2880" w:hanging="360"/>
+      </w:pPr>
+      <w:rPr>
+        <w:rFonts w:ascii="Symbol" w:hAnsi="Symbol" w:hint="default"/>
+      </w:rPr>
+    </w:lvl>
+    <w:lvl w:ilvl="4" w:tplc="04090003" w:tentative="1">
+      <w:start w:val="1"/>
+      <w:numFmt w:val="bullet"/>
+      <w:lvlText w:val="o"/>
+      <w:lvlJc w:val="left"/>
+      <w:pPr>
+        <w:ind w:left="3600" w:hanging="360"/>
+      </w:pPr>
+      <w:rPr>
+        <w:rFonts w:ascii="Courier New" w:hAnsi="Courier New" w:cs="Courier New" w:hint="default"/>
+      </w:rPr>
+    </w:lvl>
+    <w:lvl w:ilvl="5" w:tplc="04090005" w:tentative="1">
+      <w:start w:val="1"/>
+      <w:numFmt w:val="bullet"/>
+      <w:lvlText w:val=""/>
+      <w:lvlJc w:val="left"/>
+      <w:pPr>
+        <w:ind w:left="4320" w:hanging="360"/>
+      </w:pPr>
+      <w:rPr>
+        <w:rFonts w:ascii="Wingdings" w:hAnsi="Wingdings" w:hint="default"/>
+      </w:rPr>
+    </w:lvl>
+    <w:lvl w:ilvl="6" w:tplc="04090001" w:tentative="1">
+      <w:start w:val="1"/>
+      <w:numFmt w:val="bullet"/>
+      <w:lvlText w:val=""/>
+      <w:lvlJc w:val="left"/>
+      <w:pPr>
+        <w:ind w:left="5040" w:hanging="360"/>
+      </w:pPr>
+      <w:rPr>
+        <w:rFonts w:ascii="Symbol" w:hAnsi="Symbol" w:hint="default"/>
+      </w:rPr>
+    </w:lvl>
+    <w:lvl w:ilvl="7" w:tplc="04090003" w:tentative="1">
+      <w:start w:val="1"/>
+      <w:numFmt w:val="bullet"/>
+      <w:lvlText w:val="o"/>
+      <w:lvlJc w:val="left"/>
+      <w:pPr>
+        <w:ind w:left="5760" w:hanging="360"/>
+      </w:pPr>
+      <w:rPr>
+        <w:rFonts w:ascii="Courier New" w:hAnsi="Courier New" w:cs="Courier New" w:hint="default"/>
+      </w:rPr>
+    </w:lvl>
+    <w:lvl w:ilvl="8" w:tplc="04090005" w:tentative="1">
+      <w:start w:val="1"/>
+      <w:numFmt w:val="bullet"/>
+      <w:lvlText w:val=""/>
+      <w:lvlJc w:val="left"/>
+      <w:pPr>
+        <w:ind w:left="6480" w:hanging="360"/>
+      </w:pPr>
+      <w:rPr>
+        <w:rFonts w:ascii="Wingdings" w:hAnsi="Wingdings" w:hint="default"/>
+      </w:rPr>
+    </w:lvl>
+  </w:abstractNum>
+  <w:abstractNum w:abstractNumId="3">
     <w:nsid w:val="349A2FC7"/>
     <w:multiLevelType w:val="hybridMultilevel"/>
     <w:tmpl w:val="5E1CC804"/>
@@ -2681,7 +3205,7 @@
       </w:rPr>
     </w:lvl>
   </w:abstractNum>
-  <w:abstractNum w:abstractNumId="3">
+  <w:abstractNum w:abstractNumId="4">
     <w:nsid w:val="3FC40F19"/>
     <w:multiLevelType w:val="hybridMultilevel"/>
     <w:tmpl w:val="65165E88"/>
@@ -2800,7 +3324,7 @@
       </w:rPr>
     </w:lvl>
   </w:abstractNum>
-  <w:abstractNum w:abstractNumId="4">
+  <w:abstractNum w:abstractNumId="5">
     <w:nsid w:val="46BA7F4A"/>
     <w:multiLevelType w:val="hybridMultilevel"/>
     <w:tmpl w:val="37F40DC8"/>
@@ -2921,7 +3445,7 @@
       </w:rPr>
     </w:lvl>
   </w:abstractNum>
-  <w:abstractNum w:abstractNumId="5">
+  <w:abstractNum w:abstractNumId="6">
     <w:nsid w:val="480058D8"/>
     <w:multiLevelType w:val="hybridMultilevel"/>
     <w:tmpl w:val="1A382528"/>
@@ -3034,7 +3558,7 @@
       </w:rPr>
     </w:lvl>
   </w:abstractNum>
-  <w:abstractNum w:abstractNumId="6">
+  <w:abstractNum w:abstractNumId="7">
     <w:nsid w:val="57E77F50"/>
     <w:multiLevelType w:val="hybridMultilevel"/>
     <w:tmpl w:val="181071BE"/>
@@ -3147,7 +3671,7 @@
       </w:rPr>
     </w:lvl>
   </w:abstractNum>
-  <w:abstractNum w:abstractNumId="7">
+  <w:abstractNum w:abstractNumId="8">
     <w:nsid w:val="77443DD5"/>
     <w:multiLevelType w:val="hybridMultilevel"/>
     <w:tmpl w:val="8CEEF960"/>
@@ -3264,7 +3788,7 @@
       </w:rPr>
     </w:lvl>
   </w:abstractNum>
-  <w:abstractNum w:abstractNumId="8">
+  <w:abstractNum w:abstractNumId="9">
     <w:nsid w:val="7A044CE9"/>
     <w:multiLevelType w:val="hybridMultilevel"/>
     <w:tmpl w:val="9800C408"/>
@@ -3350,7 +3874,7 @@
       </w:pPr>
     </w:lvl>
   </w:abstractNum>
-  <w:abstractNum w:abstractNumId="9">
+  <w:abstractNum w:abstractNumId="10">
     <w:nsid w:val="7FF40E30"/>
     <w:multiLevelType w:val="hybridMultilevel"/>
     <w:tmpl w:val="17928222"/>
@@ -3464,22 +3988,22 @@
     </w:lvl>
   </w:abstractNum>
   <w:num w:numId="1">
+    <w:abstractNumId w:val="5"/>
+  </w:num>
+  <w:num w:numId="2">
+    <w:abstractNumId w:val="8"/>
+  </w:num>
+  <w:num w:numId="3">
+    <w:abstractNumId w:val="3"/>
+  </w:num>
+  <w:num w:numId="4">
     <w:abstractNumId w:val="4"/>
   </w:num>
-  <w:num w:numId="2">
-    <w:abstractNumId w:val="7"/>
-  </w:num>
-  <w:num w:numId="3">
-    <w:abstractNumId w:val="2"/>
-  </w:num>
-  <w:num w:numId="4">
-    <w:abstractNumId w:val="3"/>
-  </w:num>
   <w:num w:numId="5">
-    <w:abstractNumId w:val="8"/>
+    <w:abstractNumId w:val="9"/>
   </w:num>
   <w:num w:numId="6">
-    <w:abstractNumId w:val="6"/>
+    <w:abstractNumId w:val="7"/>
   </w:num>
   <w:num w:numId="7">
     <w:abstractNumId w:val="1"/>
@@ -3488,10 +4012,13 @@
     <w:abstractNumId w:val="0"/>
   </w:num>
   <w:num w:numId="9">
-    <w:abstractNumId w:val="9"/>
+    <w:abstractNumId w:val="10"/>
   </w:num>
   <w:num w:numId="10">
-    <w:abstractNumId w:val="5"/>
+    <w:abstractNumId w:val="6"/>
+  </w:num>
+  <w:num w:numId="11">
+    <w:abstractNumId w:val="2"/>
   </w:num>
 </w:numbering>
 </file>
@@ -3517,7 +4044,7 @@
   </w:docDefaults>
   <w:latentStyles w:defLockedState="0" w:defUIPriority="99" w:defSemiHidden="1" w:defUnhideWhenUsed="1" w:defQFormat="0" w:count="267">
     <w:lsdException w:name="Normal" w:semiHidden="0" w:uiPriority="0" w:unhideWhenUsed="0" w:qFormat="1"/>
-    <w:lsdException w:name="heading 1" w:semiHidden="0" w:uiPriority="9" w:unhideWhenUsed="0" w:qFormat="1"/>
+    <w:lsdException w:name="heading 1" w:semiHidden="0" w:uiPriority="1" w:unhideWhenUsed="0" w:qFormat="1"/>
     <w:lsdException w:name="heading 2" w:uiPriority="9" w:qFormat="1"/>
     <w:lsdException w:name="heading 3" w:uiPriority="9" w:qFormat="1"/>
     <w:lsdException w:name="heading 4" w:uiPriority="9" w:qFormat="1"/>
@@ -3538,6 +4065,7 @@
     <w:lsdException w:name="caption" w:uiPriority="35" w:qFormat="1"/>
     <w:lsdException w:name="Title" w:semiHidden="0" w:uiPriority="10" w:unhideWhenUsed="0" w:qFormat="1"/>
     <w:lsdException w:name="Default Paragraph Font" w:uiPriority="1"/>
+    <w:lsdException w:name="Body Text" w:uiPriority="1" w:qFormat="1"/>
     <w:lsdException w:name="Subtitle" w:semiHidden="0" w:uiPriority="11" w:unhideWhenUsed="0" w:qFormat="1"/>
     <w:lsdException w:name="Strong" w:semiHidden="0" w:uiPriority="22" w:unhideWhenUsed="0" w:qFormat="1"/>
     <w:lsdException w:name="Emphasis" w:semiHidden="0" w:uiPriority="20" w:unhideWhenUsed="0" w:qFormat="1"/>

</xml_diff>

<commit_message>
Final modification for coding convention document done successfully.
</commit_message>
<xml_diff>
--- a/Risk/docs/CodingCoventions.docx
+++ b/Risk/docs/CodingCoventions.docx
@@ -14,80 +14,8 @@
         <w:rPr>
           <w:sz w:val="20"/>
         </w:rPr>
-        <w:t xml:space="preserve">                                                        </w:t>
-      </w:r>
-    </w:p>
-    <w:p>
-      <w:pPr>
-        <w:pStyle w:val="BodyText"/>
-        <w:ind w:left="0"/>
-        <w:rPr>
-          <w:sz w:val="20"/>
-        </w:rPr>
-      </w:pPr>
-    </w:p>
-    <w:p>
-      <w:pPr>
-        <w:pStyle w:val="BodyText"/>
-        <w:ind w:left="0"/>
-        <w:rPr>
-          <w:sz w:val="20"/>
-        </w:rPr>
-      </w:pPr>
-    </w:p>
-    <w:p>
-      <w:pPr>
-        <w:pStyle w:val="BodyText"/>
-        <w:ind w:left="0"/>
-        <w:rPr>
-          <w:sz w:val="20"/>
-        </w:rPr>
-      </w:pPr>
-    </w:p>
-    <w:p>
-      <w:pPr>
-        <w:pStyle w:val="BodyText"/>
-        <w:ind w:left="0"/>
-        <w:rPr>
-          <w:sz w:val="20"/>
-        </w:rPr>
-      </w:pPr>
-    </w:p>
-    <w:p>
-      <w:pPr>
-        <w:pStyle w:val="BodyText"/>
-        <w:ind w:left="0"/>
-        <w:rPr>
-          <w:sz w:val="20"/>
-        </w:rPr>
-      </w:pPr>
-    </w:p>
-    <w:p>
-      <w:pPr>
-        <w:pStyle w:val="BodyText"/>
-        <w:ind w:left="0"/>
-        <w:rPr>
-          <w:sz w:val="20"/>
-        </w:rPr>
-      </w:pPr>
-    </w:p>
-    <w:p>
-      <w:pPr>
-        <w:pStyle w:val="BodyText"/>
-        <w:ind w:left="0"/>
-        <w:rPr>
-          <w:sz w:val="20"/>
-        </w:rPr>
-      </w:pPr>
-    </w:p>
-    <w:p>
-      <w:pPr>
-        <w:pStyle w:val="BodyText"/>
-        <w:ind w:left="0"/>
-        <w:rPr>
-          <w:sz w:val="20"/>
-        </w:rPr>
-      </w:pPr>
+        <w:t xml:space="preserve">                                                     </w:t>
+      </w:r>
     </w:p>
     <w:p>
       <w:pPr>
@@ -136,54 +64,45 @@
           <w:szCs w:val="72"/>
         </w:rPr>
       </w:pPr>
-      <w:r>
+    </w:p>
+    <w:p>
+      <w:pPr>
+        <w:pStyle w:val="BodyText"/>
+        <w:ind w:left="0"/>
         <w:rPr>
           <w:b/>
           <w:i/>
           <w:sz w:val="72"/>
           <w:szCs w:val="72"/>
         </w:rPr>
-        <w:t xml:space="preserve">    </w:t>
-      </w:r>
-    </w:p>
-    <w:p>
-      <w:pPr>
-        <w:pStyle w:val="BodyText"/>
-        <w:ind w:left="0"/>
+      </w:pPr>
+      <w:r>
         <w:rPr>
           <w:b/>
           <w:i/>
           <w:sz w:val="72"/>
           <w:szCs w:val="72"/>
         </w:rPr>
-      </w:pPr>
-      <w:r>
+        <w:t xml:space="preserve">     </w:t>
+      </w:r>
+    </w:p>
+    <w:p>
+      <w:pPr>
+        <w:jc w:val="center"/>
         <w:rPr>
           <w:b/>
           <w:i/>
           <w:sz w:val="72"/>
           <w:szCs w:val="72"/>
         </w:rPr>
-        <w:t xml:space="preserve">     </w:t>
-      </w:r>
-    </w:p>
-    <w:p>
-      <w:pPr>
-        <w:jc w:val="center"/>
+      </w:pPr>
+      <w:r>
         <w:rPr>
           <w:b/>
           <w:i/>
           <w:sz w:val="72"/>
           <w:szCs w:val="72"/>
         </w:rPr>
-      </w:pPr>
-      <w:r>
-        <w:rPr>
-          <w:b/>
-          <w:i/>
-          <w:sz w:val="72"/>
-          <w:szCs w:val="72"/>
-        </w:rPr>
         <w:t>RISK: The Conquest Game</w:t>
       </w:r>
     </w:p>
@@ -277,6 +196,12 @@
           <w:sz w:val="20"/>
         </w:rPr>
       </w:pPr>
+      <w:r>
+        <w:rPr>
+          <w:sz w:val="20"/>
+        </w:rPr>
+        <w:t xml:space="preserve">    </w:t>
+      </w:r>
     </w:p>
     <w:p>
       <w:pPr>
@@ -328,9 +253,32 @@
         <w:pStyle w:val="BodyText"/>
         <w:ind w:left="0"/>
         <w:rPr>
-          <w:sz w:val="20"/>
-        </w:rPr>
-      </w:pPr>
+          <w:sz w:val="40"/>
+          <w:szCs w:val="40"/>
+        </w:rPr>
+      </w:pPr>
+      <w:r>
+        <w:rPr>
+          <w:sz w:val="20"/>
+        </w:rPr>
+        <w:t xml:space="preserve">                                                         </w:t>
+      </w:r>
+      <w:proofErr w:type="gramStart"/>
+      <w:r>
+        <w:rPr>
+          <w:sz w:val="40"/>
+          <w:szCs w:val="40"/>
+        </w:rPr>
+        <w:t>Team  Number</w:t>
+      </w:r>
+      <w:proofErr w:type="gramEnd"/>
+      <w:r>
+        <w:rPr>
+          <w:sz w:val="40"/>
+          <w:szCs w:val="40"/>
+        </w:rPr>
+        <w:t xml:space="preserve">  24</w:t>
+      </w:r>
     </w:p>
     <w:p>
       <w:pPr>
@@ -395,6 +343,508 @@
         </w:rPr>
       </w:pPr>
     </w:p>
+    <w:tbl>
+      <w:tblPr>
+        <w:tblStyle w:val="TableGrid"/>
+        <w:tblW w:w="0" w:type="auto"/>
+        <w:tblLook w:val="04A0"/>
+      </w:tblPr>
+      <w:tblGrid>
+        <w:gridCol w:w="918"/>
+        <w:gridCol w:w="4230"/>
+        <w:gridCol w:w="4628"/>
+      </w:tblGrid>
+      <w:tr>
+        <w:tc>
+          <w:tcPr>
+            <w:tcW w:w="918" w:type="dxa"/>
+          </w:tcPr>
+          <w:p>
+            <w:pPr>
+              <w:pStyle w:val="BodyText"/>
+              <w:ind w:left="0"/>
+              <w:rPr>
+                <w:sz w:val="20"/>
+              </w:rPr>
+            </w:pPr>
+            <w:proofErr w:type="spellStart"/>
+            <w:r>
+              <w:rPr>
+                <w:sz w:val="20"/>
+              </w:rPr>
+              <w:t>S.No</w:t>
+            </w:r>
+            <w:proofErr w:type="spellEnd"/>
+            <w:r>
+              <w:rPr>
+                <w:sz w:val="20"/>
+              </w:rPr>
+              <w:t>.</w:t>
+            </w:r>
+          </w:p>
+        </w:tc>
+        <w:tc>
+          <w:tcPr>
+            <w:tcW w:w="4230" w:type="dxa"/>
+          </w:tcPr>
+          <w:p>
+            <w:pPr>
+              <w:pStyle w:val="BodyText"/>
+              <w:ind w:left="0"/>
+              <w:rPr>
+                <w:sz w:val="20"/>
+              </w:rPr>
+            </w:pPr>
+            <w:r>
+              <w:rPr>
+                <w:sz w:val="20"/>
+              </w:rPr>
+              <w:t xml:space="preserve">        Name</w:t>
+            </w:r>
+          </w:p>
+        </w:tc>
+        <w:tc>
+          <w:tcPr>
+            <w:tcW w:w="4628" w:type="dxa"/>
+          </w:tcPr>
+          <w:p>
+            <w:pPr>
+              <w:pStyle w:val="BodyText"/>
+              <w:ind w:left="0"/>
+              <w:rPr>
+                <w:sz w:val="20"/>
+              </w:rPr>
+            </w:pPr>
+            <w:r>
+              <w:rPr>
+                <w:sz w:val="20"/>
+              </w:rPr>
+              <w:t xml:space="preserve">      Student Id</w:t>
+            </w:r>
+          </w:p>
+        </w:tc>
+      </w:tr>
+      <w:tr>
+        <w:tc>
+          <w:tcPr>
+            <w:tcW w:w="918" w:type="dxa"/>
+          </w:tcPr>
+          <w:p>
+            <w:pPr>
+              <w:pStyle w:val="BodyText"/>
+              <w:ind w:left="0"/>
+              <w:rPr>
+                <w:sz w:val="20"/>
+              </w:rPr>
+            </w:pPr>
+            <w:r>
+              <w:rPr>
+                <w:sz w:val="20"/>
+              </w:rPr>
+              <w:t xml:space="preserve">     1</w:t>
+            </w:r>
+          </w:p>
+        </w:tc>
+        <w:tc>
+          <w:tcPr>
+            <w:tcW w:w="4230" w:type="dxa"/>
+          </w:tcPr>
+          <w:p>
+            <w:pPr>
+              <w:pStyle w:val="BodyText"/>
+              <w:ind w:left="0"/>
+              <w:rPr>
+                <w:sz w:val="20"/>
+              </w:rPr>
+            </w:pPr>
+            <w:r>
+              <w:rPr>
+                <w:sz w:val="20"/>
+              </w:rPr>
+              <w:t xml:space="preserve">    </w:t>
+            </w:r>
+            <w:proofErr w:type="spellStart"/>
+            <w:r>
+              <w:rPr>
+                <w:sz w:val="20"/>
+              </w:rPr>
+              <w:t>Chirag</w:t>
+            </w:r>
+            <w:proofErr w:type="spellEnd"/>
+            <w:r>
+              <w:rPr>
+                <w:sz w:val="20"/>
+              </w:rPr>
+              <w:t xml:space="preserve"> </w:t>
+            </w:r>
+            <w:proofErr w:type="spellStart"/>
+            <w:r>
+              <w:rPr>
+                <w:sz w:val="20"/>
+              </w:rPr>
+              <w:t>Vora</w:t>
+            </w:r>
+            <w:proofErr w:type="spellEnd"/>
+          </w:p>
+        </w:tc>
+        <w:tc>
+          <w:tcPr>
+            <w:tcW w:w="4628" w:type="dxa"/>
+          </w:tcPr>
+          <w:p>
+            <w:pPr>
+              <w:pStyle w:val="BodyText"/>
+              <w:ind w:left="0"/>
+              <w:rPr>
+                <w:sz w:val="20"/>
+              </w:rPr>
+            </w:pPr>
+            <w:r>
+              <w:rPr>
+                <w:sz w:val="20"/>
+              </w:rPr>
+              <w:t xml:space="preserve">      40091454</w:t>
+            </w:r>
+          </w:p>
+        </w:tc>
+      </w:tr>
+      <w:tr>
+        <w:tc>
+          <w:tcPr>
+            <w:tcW w:w="918" w:type="dxa"/>
+          </w:tcPr>
+          <w:p>
+            <w:pPr>
+              <w:pStyle w:val="BodyText"/>
+              <w:ind w:left="0"/>
+              <w:rPr>
+                <w:sz w:val="20"/>
+              </w:rPr>
+            </w:pPr>
+            <w:r>
+              <w:rPr>
+                <w:sz w:val="20"/>
+              </w:rPr>
+              <w:t xml:space="preserve">     2</w:t>
+            </w:r>
+          </w:p>
+        </w:tc>
+        <w:tc>
+          <w:tcPr>
+            <w:tcW w:w="4230" w:type="dxa"/>
+          </w:tcPr>
+          <w:p>
+            <w:pPr>
+              <w:pStyle w:val="BodyText"/>
+              <w:ind w:left="0"/>
+              <w:rPr>
+                <w:sz w:val="20"/>
+              </w:rPr>
+            </w:pPr>
+            <w:r>
+              <w:rPr>
+                <w:sz w:val="20"/>
+              </w:rPr>
+              <w:t xml:space="preserve">    </w:t>
+            </w:r>
+            <w:proofErr w:type="spellStart"/>
+            <w:r>
+              <w:rPr>
+                <w:sz w:val="20"/>
+              </w:rPr>
+              <w:t>Shashank</w:t>
+            </w:r>
+            <w:proofErr w:type="spellEnd"/>
+            <w:r>
+              <w:rPr>
+                <w:sz w:val="20"/>
+              </w:rPr>
+              <w:t xml:space="preserve"> </w:t>
+            </w:r>
+            <w:proofErr w:type="spellStart"/>
+            <w:r>
+              <w:rPr>
+                <w:sz w:val="20"/>
+              </w:rPr>
+              <w:t>Rao</w:t>
+            </w:r>
+            <w:proofErr w:type="spellEnd"/>
+          </w:p>
+        </w:tc>
+        <w:tc>
+          <w:tcPr>
+            <w:tcW w:w="4628" w:type="dxa"/>
+          </w:tcPr>
+          <w:p>
+            <w:pPr>
+              <w:pStyle w:val="BodyText"/>
+              <w:ind w:left="0"/>
+              <w:rPr>
+                <w:sz w:val="20"/>
+              </w:rPr>
+            </w:pPr>
+            <w:r>
+              <w:rPr>
+                <w:sz w:val="20"/>
+              </w:rPr>
+              <w:t xml:space="preserve">     40104247</w:t>
+            </w:r>
+          </w:p>
+        </w:tc>
+      </w:tr>
+      <w:tr>
+        <w:tc>
+          <w:tcPr>
+            <w:tcW w:w="918" w:type="dxa"/>
+          </w:tcPr>
+          <w:p>
+            <w:pPr>
+              <w:pStyle w:val="BodyText"/>
+              <w:ind w:left="0"/>
+              <w:rPr>
+                <w:sz w:val="20"/>
+              </w:rPr>
+            </w:pPr>
+            <w:r>
+              <w:rPr>
+                <w:sz w:val="20"/>
+              </w:rPr>
+              <w:t xml:space="preserve">     3</w:t>
+            </w:r>
+          </w:p>
+        </w:tc>
+        <w:tc>
+          <w:tcPr>
+            <w:tcW w:w="4230" w:type="dxa"/>
+          </w:tcPr>
+          <w:p>
+            <w:pPr>
+              <w:pStyle w:val="BodyText"/>
+              <w:ind w:left="0"/>
+              <w:rPr>
+                <w:sz w:val="20"/>
+              </w:rPr>
+            </w:pPr>
+            <w:r>
+              <w:rPr>
+                <w:sz w:val="20"/>
+              </w:rPr>
+              <w:t xml:space="preserve">    </w:t>
+            </w:r>
+            <w:proofErr w:type="spellStart"/>
+            <w:r>
+              <w:rPr>
+                <w:sz w:val="20"/>
+              </w:rPr>
+              <w:t>Yogesh</w:t>
+            </w:r>
+            <w:proofErr w:type="spellEnd"/>
+            <w:r>
+              <w:rPr>
+                <w:sz w:val="20"/>
+              </w:rPr>
+              <w:t xml:space="preserve"> </w:t>
+            </w:r>
+            <w:proofErr w:type="spellStart"/>
+            <w:r>
+              <w:rPr>
+                <w:sz w:val="20"/>
+              </w:rPr>
+              <w:t>Nimbhorkar</w:t>
+            </w:r>
+            <w:proofErr w:type="spellEnd"/>
+          </w:p>
+        </w:tc>
+        <w:tc>
+          <w:tcPr>
+            <w:tcW w:w="4628" w:type="dxa"/>
+          </w:tcPr>
+          <w:p>
+            <w:pPr>
+              <w:pStyle w:val="BodyText"/>
+              <w:ind w:left="0"/>
+              <w:rPr>
+                <w:sz w:val="20"/>
+              </w:rPr>
+            </w:pPr>
+            <w:r>
+              <w:rPr>
+                <w:sz w:val="20"/>
+              </w:rPr>
+              <w:t xml:space="preserve">     40093384</w:t>
+            </w:r>
+          </w:p>
+        </w:tc>
+      </w:tr>
+      <w:tr>
+        <w:tc>
+          <w:tcPr>
+            <w:tcW w:w="918" w:type="dxa"/>
+          </w:tcPr>
+          <w:p>
+            <w:pPr>
+              <w:pStyle w:val="BodyText"/>
+              <w:ind w:left="0"/>
+              <w:rPr>
+                <w:sz w:val="20"/>
+              </w:rPr>
+            </w:pPr>
+            <w:r>
+              <w:rPr>
+                <w:sz w:val="20"/>
+              </w:rPr>
+              <w:t xml:space="preserve">     4</w:t>
+            </w:r>
+          </w:p>
+        </w:tc>
+        <w:tc>
+          <w:tcPr>
+            <w:tcW w:w="4230" w:type="dxa"/>
+          </w:tcPr>
+          <w:p>
+            <w:pPr>
+              <w:pStyle w:val="BodyText"/>
+              <w:ind w:left="0"/>
+              <w:rPr>
+                <w:sz w:val="20"/>
+              </w:rPr>
+            </w:pPr>
+            <w:r>
+              <w:rPr>
+                <w:sz w:val="20"/>
+              </w:rPr>
+              <w:t xml:space="preserve">    </w:t>
+            </w:r>
+            <w:proofErr w:type="spellStart"/>
+            <w:r>
+              <w:rPr>
+                <w:sz w:val="20"/>
+              </w:rPr>
+              <w:t>Pooja</w:t>
+            </w:r>
+            <w:proofErr w:type="spellEnd"/>
+            <w:r>
+              <w:rPr>
+                <w:sz w:val="20"/>
+              </w:rPr>
+              <w:t xml:space="preserve"> </w:t>
+            </w:r>
+            <w:proofErr w:type="spellStart"/>
+            <w:r>
+              <w:rPr>
+                <w:sz w:val="20"/>
+              </w:rPr>
+              <w:t>Dhir</w:t>
+            </w:r>
+            <w:proofErr w:type="spellEnd"/>
+          </w:p>
+        </w:tc>
+        <w:tc>
+          <w:tcPr>
+            <w:tcW w:w="4628" w:type="dxa"/>
+          </w:tcPr>
+          <w:p>
+            <w:pPr>
+              <w:pStyle w:val="BodyText"/>
+              <w:ind w:left="0"/>
+              <w:rPr>
+                <w:sz w:val="20"/>
+              </w:rPr>
+            </w:pPr>
+            <w:r>
+              <w:rPr>
+                <w:sz w:val="20"/>
+              </w:rPr>
+              <w:t xml:space="preserve">     40104545</w:t>
+            </w:r>
+          </w:p>
+        </w:tc>
+      </w:tr>
+      <w:tr>
+        <w:tc>
+          <w:tcPr>
+            <w:tcW w:w="918" w:type="dxa"/>
+          </w:tcPr>
+          <w:p>
+            <w:pPr>
+              <w:pStyle w:val="BodyText"/>
+              <w:ind w:left="0"/>
+              <w:rPr>
+                <w:sz w:val="20"/>
+              </w:rPr>
+            </w:pPr>
+            <w:r>
+              <w:rPr>
+                <w:sz w:val="20"/>
+              </w:rPr>
+              <w:t xml:space="preserve">     5</w:t>
+            </w:r>
+          </w:p>
+        </w:tc>
+        <w:tc>
+          <w:tcPr>
+            <w:tcW w:w="4230" w:type="dxa"/>
+          </w:tcPr>
+          <w:p>
+            <w:pPr>
+              <w:pStyle w:val="BodyText"/>
+              <w:ind w:left="0"/>
+              <w:rPr>
+                <w:sz w:val="20"/>
+              </w:rPr>
+            </w:pPr>
+            <w:r>
+              <w:rPr>
+                <w:sz w:val="20"/>
+              </w:rPr>
+              <w:t xml:space="preserve">    </w:t>
+            </w:r>
+            <w:proofErr w:type="spellStart"/>
+            <w:r>
+              <w:rPr>
+                <w:sz w:val="20"/>
+              </w:rPr>
+              <w:t>Neha</w:t>
+            </w:r>
+            <w:proofErr w:type="spellEnd"/>
+            <w:r>
+              <w:rPr>
+                <w:sz w:val="20"/>
+              </w:rPr>
+              <w:t xml:space="preserve"> </w:t>
+            </w:r>
+            <w:proofErr w:type="spellStart"/>
+            <w:r>
+              <w:rPr>
+                <w:sz w:val="20"/>
+              </w:rPr>
+              <w:t>Dighe</w:t>
+            </w:r>
+            <w:proofErr w:type="spellEnd"/>
+          </w:p>
+        </w:tc>
+        <w:tc>
+          <w:tcPr>
+            <w:tcW w:w="4628" w:type="dxa"/>
+          </w:tcPr>
+          <w:p>
+            <w:pPr>
+              <w:pStyle w:val="BodyText"/>
+              <w:ind w:left="0"/>
+              <w:rPr>
+                <w:sz w:val="20"/>
+              </w:rPr>
+            </w:pPr>
+            <w:r>
+              <w:rPr>
+                <w:sz w:val="20"/>
+              </w:rPr>
+              <w:t xml:space="preserve">     40093384</w:t>
+            </w:r>
+          </w:p>
+        </w:tc>
+      </w:tr>
+    </w:tbl>
     <w:p>
       <w:pPr>
         <w:pStyle w:val="BodyText"/>
@@ -533,6 +983,18 @@
     <w:p>
       <w:pPr>
         <w:pStyle w:val="BodyText"/>
+        <w:ind w:left="0"/>
+        <w:rPr>
+          <w:sz w:val="20"/>
+        </w:rPr>
+      </w:pPr>
+    </w:p>
+    <w:p>
+      <w:pPr>
+        <w:pStyle w:val="BodyText"/>
+        <w:tabs>
+          <w:tab w:val="left" w:pos="2880"/>
+        </w:tabs>
         <w:ind w:left="0"/>
         <w:rPr>
           <w:rFonts w:ascii="Elephant" w:hAnsi="Elephant"/>
@@ -542,10 +1004,16 @@
       </w:pPr>
       <w:r>
         <w:rPr>
+          <w:sz w:val="20"/>
+        </w:rPr>
+        <w:t xml:space="preserve">                                                </w:t>
+      </w:r>
+      <w:r>
+        <w:rPr>
           <w:sz w:val="36"/>
           <w:szCs w:val="36"/>
         </w:rPr>
-        <w:t xml:space="preserve">                            </w:t>
+        <w:t xml:space="preserve"> </w:t>
       </w:r>
       <w:r>
         <w:rPr>
@@ -853,7 +1321,13 @@
         <w:rPr>
           <w:lang w:val="en-CA"/>
         </w:rPr>
-        <w:t>etween class declarations in a file.</w:t>
+        <w:t>etwe</w:t>
+      </w:r>
+      <w:r>
+        <w:rPr>
+          <w:lang w:val="en-CA"/>
+        </w:rPr>
+        <w:t>en class declarations.</w:t>
       </w:r>
     </w:p>
     <w:p>
@@ -904,7 +1378,7 @@
         <w:jc w:val="both"/>
       </w:pPr>
       <w:r>
-        <w:t xml:space="preserve">A keyword followed by a parenthesis should be separated by a space. </w:t>
+        <w:t xml:space="preserve">Use space between keyword and its condition. </w:t>
       </w:r>
     </w:p>
     <w:p>
@@ -913,8 +1387,13 @@
         <w:ind w:left="1440"/>
         <w:jc w:val="both"/>
       </w:pPr>
-      <w:r>
-        <w:t>Ex:</w:t>
+      <w:proofErr w:type="spellStart"/>
+      <w:r>
+        <w:t>Eg</w:t>
+      </w:r>
+      <w:proofErr w:type="spellEnd"/>
+      <w:r>
+        <w:t>:</w:t>
       </w:r>
     </w:p>
     <w:p>
@@ -925,11 +1404,11 @@
       </w:pPr>
       <w:proofErr w:type="gramStart"/>
       <w:r>
-        <w:t>while</w:t>
+        <w:t>if</w:t>
       </w:r>
       <w:proofErr w:type="gramEnd"/>
       <w:r>
-        <w:t xml:space="preserve"> (true) { </w:t>
+        <w:t xml:space="preserve"> (condition) { </w:t>
       </w:r>
     </w:p>
     <w:p>
@@ -939,7 +1418,7 @@
         <w:jc w:val="both"/>
       </w:pPr>
       <w:r>
-        <w:t xml:space="preserve">.. </w:t>
+        <w:t>…</w:t>
       </w:r>
     </w:p>
     <w:p>
@@ -959,7 +1438,7 @@
         <w:jc w:val="both"/>
       </w:pPr>
       <w:r>
-        <w:t xml:space="preserve">The expressions in for statement should be separated by blank spaces. </w:t>
+        <w:t xml:space="preserve">Separate for statement with its expressions by providing blank space. </w:t>
       </w:r>
     </w:p>
     <w:p>
@@ -968,8 +1447,13 @@
         <w:ind w:left="1440"/>
         <w:jc w:val="both"/>
       </w:pPr>
-      <w:r>
-        <w:t>Ex: for (expr1; expr2; expr3)</w:t>
+      <w:proofErr w:type="spellStart"/>
+      <w:r>
+        <w:t>Eg</w:t>
+      </w:r>
+      <w:proofErr w:type="spellEnd"/>
+      <w:r>
+        <w:t>: for (expr1; expr2; expr3)</w:t>
       </w:r>
     </w:p>
     <w:p>
@@ -1794,8 +2278,24 @@
           <w:sz w:val="20"/>
           <w:szCs w:val="20"/>
         </w:rPr>
-        <w:t>When an expression will not fit on a single line, break it according to these general principles:</w:t>
-      </w:r>
+        <w:t xml:space="preserve">Following are the principles where you have to break the line if expressions don’t fit in a single </w:t>
+      </w:r>
+      <w:proofErr w:type="gramStart"/>
+      <w:r>
+        <w:rPr>
+          <w:sz w:val="20"/>
+          <w:szCs w:val="20"/>
+        </w:rPr>
+        <w:t>line.</w:t>
+      </w:r>
+      <w:r>
+        <w:rPr>
+          <w:sz w:val="20"/>
+          <w:szCs w:val="20"/>
+        </w:rPr>
+        <w:t>:</w:t>
+      </w:r>
+      <w:proofErr w:type="gramEnd"/>
     </w:p>
     <w:p>
       <w:pPr>
@@ -1816,7 +2316,14 @@
           <w:sz w:val="20"/>
           <w:szCs w:val="20"/>
         </w:rPr>
-        <w:t>Break after a comma.</w:t>
+        <w:t>After comma break the line</w:t>
+      </w:r>
+      <w:r>
+        <w:rPr>
+          <w:sz w:val="20"/>
+          <w:szCs w:val="20"/>
+        </w:rPr>
+        <w:t>.</w:t>
       </w:r>
     </w:p>
     <w:p>
@@ -1838,7 +2345,14 @@
           <w:sz w:val="20"/>
           <w:szCs w:val="20"/>
         </w:rPr>
-        <w:t>Break before an operator.</w:t>
+        <w:t>Before an operator break the line</w:t>
+      </w:r>
+      <w:r>
+        <w:rPr>
+          <w:sz w:val="20"/>
+          <w:szCs w:val="20"/>
+        </w:rPr>
+        <w:t>.</w:t>
       </w:r>
     </w:p>
     <w:p>
@@ -1849,18 +2363,19 @@
           <w:numId w:val="8"/>
         </w:numPr>
         <w:adjustRightInd w:val="0"/>
-        <w:jc w:val="both"/>
-        <w:rPr>
-          <w:sz w:val="20"/>
-          <w:szCs w:val="20"/>
-        </w:rPr>
-      </w:pPr>
-      <w:r>
-        <w:rPr>
-          <w:sz w:val="20"/>
-          <w:szCs w:val="20"/>
-        </w:rPr>
-        <w:t>Align the new line with the beginning of the expression at the same level on the previous</w:t>
+        <w:ind w:left="1134"/>
+        <w:jc w:val="both"/>
+        <w:rPr>
+          <w:sz w:val="20"/>
+          <w:szCs w:val="20"/>
+        </w:rPr>
+      </w:pPr>
+      <w:r>
+        <w:rPr>
+          <w:sz w:val="20"/>
+          <w:szCs w:val="20"/>
+        </w:rPr>
+        <w:t>While using the last line we can align the new line with beginning of expression.</w:t>
       </w:r>
     </w:p>
     <w:p>
@@ -1873,41 +2388,6 @@
           <w:szCs w:val="20"/>
         </w:rPr>
       </w:pPr>
-      <w:r>
-        <w:rPr>
-          <w:sz w:val="20"/>
-          <w:szCs w:val="20"/>
-        </w:rPr>
-        <w:tab/>
-        <w:t xml:space="preserve">        </w:t>
-      </w:r>
-      <w:proofErr w:type="gramStart"/>
-      <w:r>
-        <w:rPr>
-          <w:sz w:val="20"/>
-          <w:szCs w:val="20"/>
-        </w:rPr>
-        <w:t>line</w:t>
-      </w:r>
-      <w:proofErr w:type="gramEnd"/>
-      <w:r>
-        <w:rPr>
-          <w:sz w:val="20"/>
-          <w:szCs w:val="20"/>
-        </w:rPr>
-        <w:t>.</w:t>
-      </w:r>
-    </w:p>
-    <w:p>
-      <w:pPr>
-        <w:adjustRightInd w:val="0"/>
-        <w:ind w:left="1134"/>
-        <w:jc w:val="both"/>
-        <w:rPr>
-          <w:sz w:val="20"/>
-          <w:szCs w:val="20"/>
-        </w:rPr>
-      </w:pPr>
     </w:p>
     <w:p>
       <w:pPr>
@@ -1948,23 +2428,7 @@
           <w:rFonts w:eastAsia="TimesNewRomanPSMT"/>
           <w:lang w:bidi="ar-SA"/>
         </w:rPr>
-        <w:t xml:space="preserve">The conventions derive from the </w:t>
-      </w:r>
-      <w:r>
-        <w:rPr>
-          <w:rFonts w:eastAsia="TimesNewRomanPSMT"/>
-          <w:i/>
-          <w:iCs/>
-          <w:lang w:bidi="he-IL"/>
-        </w:rPr>
-        <w:t xml:space="preserve">‘Camel Case style’ </w:t>
-      </w:r>
-      <w:r>
-        <w:rPr>
-          <w:rFonts w:eastAsia="TimesNewRomanPSMT"/>
-          <w:lang w:bidi="ar-SA"/>
-        </w:rPr>
-        <w:t>in which a name is formed of multiple words that are joined together as a single word with the first letter of each of the multiple words capitalized so that each word that makes up the name can easily be read.</w:t>
+        <w:t>Naming convention is used to guess the “kind” of name without looking declarations. Generally, ‘Camel Case Style’ is used in naming convention where a single word is formed by multiple words, keeping first letter capital of each word so that it will be easy for user to read it.</w:t>
       </w:r>
     </w:p>
     <w:p>
@@ -2030,13 +2494,15 @@
           <w:rFonts w:eastAsia="TimesNewRomanPSMT"/>
           <w:lang w:bidi="ar-SA"/>
         </w:rPr>
-        <w:t>Package names are all-lowercase, with consecutive words simply concatenated together (no underscores).</w:t>
-      </w:r>
-    </w:p>
-    <w:p>
-      <w:pPr>
+        <w:t>In Package, names are lowercase without having underscore between the words.</w:t>
+      </w:r>
+    </w:p>
+    <w:p>
+      <w:pPr>
+        <w:pStyle w:val="ListParagraph"/>
         <w:widowControl/>
         <w:adjustRightInd w:val="0"/>
+        <w:ind w:left="720" w:firstLine="0"/>
         <w:jc w:val="both"/>
         <w:rPr>
           <w:rFonts w:eastAsia="TimesNewRomanPSMT"/>
@@ -2095,23 +2561,21 @@
           <w:rFonts w:eastAsia="TimesNewRomanPSMT"/>
           <w:lang w:bidi="ar-SA"/>
         </w:rPr>
-        <w:t xml:space="preserve">Class names are written using </w:t>
-      </w:r>
-      <w:proofErr w:type="spellStart"/>
-      <w:r>
-        <w:rPr>
-          <w:rFonts w:eastAsia="TimesNewRomanPSMT"/>
-          <w:lang w:bidi="ar-SA"/>
-        </w:rPr>
-        <w:t>UpperCamelCase</w:t>
-      </w:r>
-      <w:proofErr w:type="spellEnd"/>
-      <w:r>
-        <w:rPr>
-          <w:rFonts w:eastAsia="TimesNewRomanPSMT"/>
-          <w:lang w:bidi="ar-SA"/>
-        </w:rPr>
-        <w:t xml:space="preserve"> and are generally noun or noun phrases. </w:t>
+        <w:t>Naming convention for Class name</w:t>
+      </w:r>
+      <w:r>
+        <w:rPr>
+          <w:rFonts w:eastAsia="TimesNewRomanPSMT"/>
+          <w:lang w:bidi="ar-SA"/>
+        </w:rPr>
+        <w:t xml:space="preserve"> </w:t>
+      </w:r>
+      <w:r>
+        <w:rPr>
+          <w:rFonts w:eastAsia="TimesNewRomanPSMT"/>
+          <w:lang w:bidi="ar-SA"/>
+        </w:rPr>
+        <w:t xml:space="preserve">starts with capital letter. </w:t>
       </w:r>
       <w:proofErr w:type="gramStart"/>
       <w:r>
@@ -2164,20 +2628,22 @@
           <w:rFonts w:eastAsia="TimesNewRomanPSMT"/>
           <w:lang w:bidi="ar-SA"/>
         </w:rPr>
-        <w:t xml:space="preserve">Test classes are named starting with the name of the class they are tested, </w:t>
-      </w:r>
-      <w:r>
-        <w:rPr>
-          <w:rFonts w:eastAsia="TimesNewRomanPSMT"/>
-          <w:lang w:bidi="ar-SA"/>
-        </w:rPr>
-        <w:t xml:space="preserve">and end with Test. </w:t>
-      </w:r>
-    </w:p>
-    <w:p>
-      <w:pPr>
+        <w:t>For Test classes we use same name when we tested at sta</w:t>
+      </w:r>
+      <w:r>
+        <w:rPr>
+          <w:rFonts w:eastAsia="TimesNewRomanPSMT"/>
+          <w:lang w:bidi="ar-SA"/>
+        </w:rPr>
+        <w:t>rting till the end of the test.</w:t>
+      </w:r>
+    </w:p>
+    <w:p>
+      <w:pPr>
+        <w:pStyle w:val="ListParagraph"/>
         <w:widowControl/>
         <w:adjustRightInd w:val="0"/>
+        <w:ind w:left="720" w:firstLine="0"/>
         <w:jc w:val="both"/>
         <w:rPr>
           <w:rFonts w:eastAsia="TimesNewRomanPSMT"/>
@@ -2237,7 +2703,14 @@
           <w:rFonts w:eastAsia="TimesNewRomanPSMT"/>
           <w:lang w:bidi="ar-SA"/>
         </w:rPr>
-        <w:t xml:space="preserve">Method names follow </w:t>
+        <w:t>For Method names use</w:t>
+      </w:r>
+      <w:r>
+        <w:rPr>
+          <w:rFonts w:eastAsia="TimesNewRomanPSMT"/>
+          <w:lang w:bidi="ar-SA"/>
+        </w:rPr>
+        <w:t xml:space="preserve"> </w:t>
       </w:r>
       <w:proofErr w:type="spellStart"/>
       <w:r>
@@ -2253,7 +2726,46 @@
           <w:rFonts w:eastAsia="TimesNewRomanPSMT"/>
           <w:lang w:bidi="ar-SA"/>
         </w:rPr>
-        <w:t xml:space="preserve"> and are typically verbs or verb phrases. </w:t>
+        <w:t xml:space="preserve">. </w:t>
+      </w:r>
+      <w:proofErr w:type="spellStart"/>
+      <w:r>
+        <w:rPr>
+          <w:rFonts w:eastAsia="TimesNewRomanPSMT"/>
+          <w:lang w:bidi="ar-SA"/>
+        </w:rPr>
+        <w:t>Eg</w:t>
+      </w:r>
+      <w:proofErr w:type="spellEnd"/>
+      <w:r>
+        <w:rPr>
+          <w:rFonts w:eastAsia="TimesNewRomanPSMT"/>
+          <w:lang w:bidi="ar-SA"/>
+        </w:rPr>
+        <w:t xml:space="preserve"> </w:t>
+      </w:r>
+      <w:proofErr w:type="spellStart"/>
+      <w:r>
+        <w:rPr>
+          <w:rFonts w:eastAsia="TimesNewRomanPSMT"/>
+          <w:lang w:bidi="ar-SA"/>
+        </w:rPr>
+        <w:t>getRiskPlayer</w:t>
+      </w:r>
+      <w:proofErr w:type="spellEnd"/>
+      <w:r>
+        <w:rPr>
+          <w:rFonts w:eastAsia="TimesNewRomanPSMT"/>
+          <w:lang w:bidi="ar-SA"/>
+        </w:rPr>
+        <w:t xml:space="preserve"> ( )</w:t>
+      </w:r>
+      <w:r>
+        <w:rPr>
+          <w:rFonts w:eastAsia="TimesNewRomanPSMT"/>
+          <w:lang w:bidi="ar-SA"/>
+        </w:rPr>
+        <w:t xml:space="preserve">. </w:t>
       </w:r>
       <w:proofErr w:type="spellStart"/>
       <w:r>
@@ -2366,7 +2878,21 @@
           <w:rFonts w:eastAsia="TimesNewRomanPSMT"/>
           <w:lang w:bidi="ar-SA"/>
         </w:rPr>
-        <w:t xml:space="preserve">Parameter Names follow the </w:t>
+        <w:t xml:space="preserve">For </w:t>
+      </w:r>
+      <w:r>
+        <w:rPr>
+          <w:rFonts w:eastAsia="TimesNewRomanPSMT"/>
+          <w:lang w:bidi="ar-SA"/>
+        </w:rPr>
+        <w:t>Parameter Names</w:t>
+      </w:r>
+      <w:r>
+        <w:rPr>
+          <w:rFonts w:eastAsia="TimesNewRomanPSMT"/>
+          <w:lang w:bidi="ar-SA"/>
+        </w:rPr>
+        <w:t xml:space="preserve"> use </w:t>
       </w:r>
       <w:proofErr w:type="spellStart"/>
       <w:r>
@@ -2382,21 +2908,7 @@
           <w:rFonts w:eastAsia="TimesNewRomanPSMT"/>
           <w:lang w:bidi="ar-SA"/>
         </w:rPr>
-        <w:t xml:space="preserve"> and one-letter parameter names are typically avoided for</w:t>
-      </w:r>
-      <w:r>
-        <w:rPr>
-          <w:rFonts w:eastAsia="TimesNewRomanPSMT"/>
-          <w:lang w:bidi="ar-SA"/>
-        </w:rPr>
-        <w:t xml:space="preserve"> </w:t>
-      </w:r>
-      <w:r>
-        <w:rPr>
-          <w:rFonts w:eastAsia="TimesNewRomanPSMT"/>
-          <w:lang w:bidi="ar-SA"/>
-        </w:rPr>
-        <w:t>public methods.</w:t>
+        <w:t xml:space="preserve"> and for public methods avoid one letter parameter name.</w:t>
       </w:r>
     </w:p>
     <w:p>
@@ -2485,7 +2997,13 @@
         <w:jc w:val="both"/>
       </w:pPr>
       <w:r>
-        <w:t xml:space="preserve">     Implementation of comments:</w:t>
+        <w:t xml:space="preserve">     </w:t>
+      </w:r>
+      <w:r>
+        <w:t>Application for</w:t>
+      </w:r>
+      <w:r>
+        <w:t xml:space="preserve"> comments:</w:t>
       </w:r>
     </w:p>
     <w:p>
@@ -2509,7 +3027,19 @@
         <w:rPr>
           <w:b/>
         </w:rPr>
-        <w:t xml:space="preserve">Single-Line Comments: </w:t>
+        <w:t>Single</w:t>
+      </w:r>
+      <w:r>
+        <w:rPr>
+          <w:b/>
+        </w:rPr>
+        <w:t xml:space="preserve"> </w:t>
+      </w:r>
+      <w:r>
+        <w:rPr>
+          <w:b/>
+        </w:rPr>
+        <w:t xml:space="preserve">Line Comments: </w:t>
       </w:r>
     </w:p>
     <w:p>
@@ -2518,7 +3048,7 @@
         <w:jc w:val="both"/>
       </w:pPr>
       <w:r>
-        <w:t>Short comments can appear on a single line indented to the level of the code that follows.</w:t>
+        <w:t>According o the length of code, short comments can be used on a single line.</w:t>
       </w:r>
     </w:p>
     <w:p>
@@ -2557,7 +3087,7 @@
         <w:jc w:val="both"/>
       </w:pPr>
       <w:r>
-        <w:t xml:space="preserve"> The // comment delimiter begins a comment that continues to the newline. It can comment out a complete line or only a partial line.</w:t>
+        <w:t xml:space="preserve"> The // comment delimiter begins a comment that continues to the newline. To comment out partial or complete line it can be used.</w:t>
       </w:r>
     </w:p>
     <w:p>
@@ -2599,7 +3129,7 @@
         <w:jc w:val="both"/>
       </w:pPr>
       <w:r>
-        <w:t xml:space="preserve">Doc comments describe Java classes, interfaces, constructors, methods, and fields. Each doc comment is set inside the comment delimiters /**...*/, with one comment per API. </w:t>
+        <w:t>Documentation comments covers Java classes, constructors, interfaces, methods and fields. For documentation comment use /**…*/ with one comment per API.</w:t>
       </w:r>
     </w:p>
     <w:p>
@@ -4315,6 +4845,29 @@
       <w:rFonts w:ascii="Times New Roman" w:eastAsia="Times New Roman" w:hAnsi="Times New Roman" w:cs="Times New Roman"/>
       <w:lang w:bidi="en-US"/>
     </w:rPr>
+  </w:style>
+  <w:style w:type="table" w:styleId="TableGrid">
+    <w:name w:val="Table Grid"/>
+    <w:basedOn w:val="TableNormal"/>
+    <w:uiPriority w:val="59"/>
+    <w:rsid w:val="002B11BD"/>
+    <w:tblPr>
+      <w:tblInd w:w="0" w:type="dxa"/>
+      <w:tblBorders>
+        <w:top w:val="single" w:sz="4" w:space="0" w:color="000000" w:themeColor="text1"/>
+        <w:left w:val="single" w:sz="4" w:space="0" w:color="000000" w:themeColor="text1"/>
+        <w:bottom w:val="single" w:sz="4" w:space="0" w:color="000000" w:themeColor="text1"/>
+        <w:right w:val="single" w:sz="4" w:space="0" w:color="000000" w:themeColor="text1"/>
+        <w:insideH w:val="single" w:sz="4" w:space="0" w:color="000000" w:themeColor="text1"/>
+        <w:insideV w:val="single" w:sz="4" w:space="0" w:color="000000" w:themeColor="text1"/>
+      </w:tblBorders>
+      <w:tblCellMar>
+        <w:top w:w="0" w:type="dxa"/>
+        <w:left w:w="108" w:type="dxa"/>
+        <w:bottom w:w="0" w:type="dxa"/>
+        <w:right w:w="108" w:type="dxa"/>
+      </w:tblCellMar>
+    </w:tblPr>
   </w:style>
 </w:styles>
 </file>

</xml_diff>